<commit_message>
Updated SRS * Updated table of contents * Removed heading
</commit_message>
<xml_diff>
--- a/docs/raw-docs/SRS_Colic_Mezgolits_Nassar_Kofranek.docx
+++ b/docs/raw-docs/SRS_Colic_Mezgolits_Nassar_Kofranek.docx
@@ -4120,56 +4120,7 @@
               </w:rPr>
               <w:t xml:space="preserve">2.3. Non functional requirements</w:t>
               <w:tab/>
-              <w:t xml:space="preserve">9</w:t>
-            </w:r>
-          </w:hyperlink>
-          <w:r>
-            <w:rPr>
-              <w:rtl w:val="0"/>
-            </w:rPr>
-          </w:r>
-        </w:p>
-        <w:p>
-          <w:pPr>
-            <w:widowControl w:val="0"/>
-            <w:tabs>
-              <w:tab w:val="right" w:leader="none" w:pos="12000"/>
-            </w:tabs>
-            <w:spacing w:before="60" w:lineRule="auto"/>
-            <w:ind w:left="360" w:firstLine="0"/>
-            <w:rPr>
-              <w:rFonts w:ascii="Arial" w:cs="Arial" w:eastAsia="Arial" w:hAnsi="Arial"/>
-              <w:b w:val="0"/>
-              <w:i w:val="0"/>
-              <w:smallCaps w:val="0"/>
-              <w:strike w:val="0"/>
-              <w:color w:val="000000"/>
-              <w:sz w:val="22"/>
-              <w:szCs w:val="22"/>
-              <w:u w:val="none"/>
-              <w:shd w:fill="auto" w:val="clear"/>
-              <w:vertAlign w:val="baseline"/>
-            </w:rPr>
-          </w:pPr>
-          <w:hyperlink w:anchor="_8emubiz696nr">
-            <w:r>
-              <w:rPr>
-                <w:rFonts w:ascii="Arial" w:cs="Arial" w:eastAsia="Arial" w:hAnsi="Arial"/>
-                <w:b w:val="0"/>
-                <w:i w:val="0"/>
-                <w:smallCaps w:val="0"/>
-                <w:strike w:val="0"/>
-                <w:color w:val="000000"/>
-                <w:sz w:val="22"/>
-                <w:szCs w:val="22"/>
-                <w:u w:val="none"/>
-                <w:shd w:fill="auto" w:val="clear"/>
-                <w:vertAlign w:val="baseline"/>
-                <w:rtl w:val="0"/>
-              </w:rPr>
-              <w:t xml:space="preserve">2.4. References</w:t>
-              <w:tab/>
-              <w:t xml:space="preserve">9</w:t>
+              <w:t xml:space="preserve">11</w:t>
             </w:r>
           </w:hyperlink>
           <w:r>
@@ -4217,56 +4168,7 @@
               </w:rPr>
               <w:t xml:space="preserve">3. General overview</w:t>
               <w:tab/>
-              <w:t xml:space="preserve">9</w:t>
-            </w:r>
-          </w:hyperlink>
-          <w:r>
-            <w:rPr>
-              <w:rtl w:val="0"/>
-            </w:rPr>
-          </w:r>
-        </w:p>
-        <w:p>
-          <w:pPr>
-            <w:widowControl w:val="0"/>
-            <w:tabs>
-              <w:tab w:val="right" w:leader="none" w:pos="12000"/>
-            </w:tabs>
-            <w:spacing w:before="60" w:lineRule="auto"/>
-            <w:ind w:left="360" w:firstLine="0"/>
-            <w:rPr>
-              <w:rFonts w:ascii="Arial" w:cs="Arial" w:eastAsia="Arial" w:hAnsi="Arial"/>
-              <w:b w:val="0"/>
-              <w:i w:val="0"/>
-              <w:smallCaps w:val="0"/>
-              <w:strike w:val="0"/>
-              <w:color w:val="000000"/>
-              <w:sz w:val="22"/>
-              <w:szCs w:val="22"/>
-              <w:u w:val="none"/>
-              <w:shd w:fill="auto" w:val="clear"/>
-              <w:vertAlign w:val="baseline"/>
-            </w:rPr>
-          </w:pPr>
-          <w:hyperlink w:anchor="_cz0302k7bdig">
-            <w:r>
-              <w:rPr>
-                <w:rFonts w:ascii="Arial" w:cs="Arial" w:eastAsia="Arial" w:hAnsi="Arial"/>
-                <w:b w:val="0"/>
-                <w:i w:val="0"/>
-                <w:smallCaps w:val="0"/>
-                <w:strike w:val="0"/>
-                <w:color w:val="000000"/>
-                <w:sz w:val="22"/>
-                <w:szCs w:val="22"/>
-                <w:u w:val="none"/>
-                <w:shd w:fill="auto" w:val="clear"/>
-                <w:vertAlign w:val="baseline"/>
-                <w:rtl w:val="0"/>
-              </w:rPr>
-              <w:t xml:space="preserve">3.1. Description of the initial situation (current state)</w:t>
-              <w:tab/>
-              <w:t xml:space="preserve">9</w:t>
+              <w:t xml:space="preserve">12</w:t>
             </w:r>
           </w:hyperlink>
           <w:r>
@@ -4313,9 +4215,9 @@
                 <w:vertAlign w:val="baseline"/>
                 <w:rtl w:val="0"/>
               </w:rPr>
-              <w:t xml:space="preserve">3.2. Product application</w:t>
+              <w:t xml:space="preserve">3.1. Product application</w:t>
               <w:tab/>
-              <w:t xml:space="preserve">9</w:t>
+              <w:t xml:space="preserve">12</w:t>
             </w:r>
           </w:hyperlink>
           <w:r>
@@ -4362,9 +4264,9 @@
                 <w:vertAlign w:val="baseline"/>
                 <w:rtl w:val="0"/>
               </w:rPr>
-              <w:t xml:space="preserve">3.2.1. Areas of application</w:t>
+              <w:t xml:space="preserve">3.1.1. Areas of application</w:t>
               <w:tab/>
-              <w:t xml:space="preserve">9</w:t>
+              <w:t xml:space="preserve">12</w:t>
             </w:r>
           </w:hyperlink>
           <w:r>
@@ -4411,58 +4313,9 @@
                 <w:vertAlign w:val="baseline"/>
                 <w:rtl w:val="0"/>
               </w:rPr>
-              <w:t xml:space="preserve">3.2.2. Target groups, qualification level</w:t>
+              <w:t xml:space="preserve">3.1.2. Target groups, qualification level</w:t>
               <w:tab/>
-              <w:t xml:space="preserve">9</w:t>
-            </w:r>
-          </w:hyperlink>
-          <w:r>
-            <w:rPr>
-              <w:rtl w:val="0"/>
-            </w:rPr>
-          </w:r>
-        </w:p>
-        <w:p>
-          <w:pPr>
-            <w:widowControl w:val="0"/>
-            <w:tabs>
-              <w:tab w:val="right" w:leader="none" w:pos="12000"/>
-            </w:tabs>
-            <w:spacing w:before="60" w:lineRule="auto"/>
-            <w:ind w:left="720" w:firstLine="0"/>
-            <w:rPr>
-              <w:rFonts w:ascii="Arial" w:cs="Arial" w:eastAsia="Arial" w:hAnsi="Arial"/>
-              <w:b w:val="0"/>
-              <w:i w:val="0"/>
-              <w:smallCaps w:val="0"/>
-              <w:strike w:val="0"/>
-              <w:color w:val="000000"/>
-              <w:sz w:val="22"/>
-              <w:szCs w:val="22"/>
-              <w:u w:val="none"/>
-              <w:shd w:fill="auto" w:val="clear"/>
-              <w:vertAlign w:val="baseline"/>
-            </w:rPr>
-          </w:pPr>
-          <w:hyperlink w:anchor="_42dskol3qbf1">
-            <w:r>
-              <w:rPr>
-                <w:rFonts w:ascii="Arial" w:cs="Arial" w:eastAsia="Arial" w:hAnsi="Arial"/>
-                <w:b w:val="0"/>
-                <w:i w:val="0"/>
-                <w:smallCaps w:val="0"/>
-                <w:strike w:val="0"/>
-                <w:color w:val="000000"/>
-                <w:sz w:val="22"/>
-                <w:szCs w:val="22"/>
-                <w:u w:val="none"/>
-                <w:shd w:fill="auto" w:val="clear"/>
-                <w:vertAlign w:val="baseline"/>
-                <w:rtl w:val="0"/>
-              </w:rPr>
-              <w:t xml:space="preserve">3.2.3. Operating conditions</w:t>
-              <w:tab/>
-              <w:t xml:space="preserve">9</w:t>
+              <w:t xml:space="preserve">12</w:t>
             </w:r>
           </w:hyperlink>
           <w:r>
@@ -4509,3389 +4362,9 @@
                 <w:vertAlign w:val="baseline"/>
                 <w:rtl w:val="0"/>
               </w:rPr>
-              <w:t xml:space="preserve">3.2.4. Assumptions and dependencies</w:t>
-              <w:tab/>
-              <w:t xml:space="preserve">10</w:t>
-            </w:r>
-          </w:hyperlink>
-          <w:r>
-            <w:rPr>
-              <w:rtl w:val="0"/>
-            </w:rPr>
-          </w:r>
-        </w:p>
-        <w:p>
-          <w:pPr>
-            <w:widowControl w:val="0"/>
-            <w:tabs>
-              <w:tab w:val="right" w:leader="none" w:pos="12000"/>
-            </w:tabs>
-            <w:spacing w:before="60" w:lineRule="auto"/>
-            <w:ind w:left="360" w:firstLine="0"/>
-            <w:rPr>
-              <w:rFonts w:ascii="Arial" w:cs="Arial" w:eastAsia="Arial" w:hAnsi="Arial"/>
-              <w:b w:val="0"/>
-              <w:i w:val="0"/>
-              <w:smallCaps w:val="0"/>
-              <w:strike w:val="0"/>
-              <w:color w:val="000000"/>
-              <w:sz w:val="22"/>
-              <w:szCs w:val="22"/>
-              <w:u w:val="none"/>
-              <w:shd w:fill="auto" w:val="clear"/>
-              <w:vertAlign w:val="baseline"/>
-            </w:rPr>
-          </w:pPr>
-          <w:hyperlink w:anchor="_gmiddmi3fhip">
-            <w:r>
-              <w:rPr>
-                <w:rFonts w:ascii="Arial" w:cs="Arial" w:eastAsia="Arial" w:hAnsi="Arial"/>
-                <w:b w:val="0"/>
-                <w:i w:val="0"/>
-                <w:smallCaps w:val="0"/>
-                <w:strike w:val="0"/>
-                <w:color w:val="000000"/>
-                <w:sz w:val="22"/>
-                <w:szCs w:val="22"/>
-                <w:u w:val="none"/>
-                <w:shd w:fill="auto" w:val="clear"/>
-                <w:vertAlign w:val="baseline"/>
-                <w:rtl w:val="0"/>
-              </w:rPr>
-              <w:t xml:space="preserve">3.3. Product environment</w:t>
-              <w:tab/>
-              <w:t xml:space="preserve">10</w:t>
-            </w:r>
-          </w:hyperlink>
-          <w:r>
-            <w:rPr>
-              <w:rtl w:val="0"/>
-            </w:rPr>
-          </w:r>
-        </w:p>
-        <w:p>
-          <w:pPr>
-            <w:widowControl w:val="0"/>
-            <w:tabs>
-              <w:tab w:val="right" w:leader="none" w:pos="12000"/>
-            </w:tabs>
-            <w:spacing w:before="60" w:lineRule="auto"/>
-            <w:ind w:left="720" w:firstLine="0"/>
-            <w:rPr>
-              <w:rFonts w:ascii="Arial" w:cs="Arial" w:eastAsia="Arial" w:hAnsi="Arial"/>
-              <w:b w:val="0"/>
-              <w:i w:val="0"/>
-              <w:smallCaps w:val="0"/>
-              <w:strike w:val="0"/>
-              <w:color w:val="000000"/>
-              <w:sz w:val="22"/>
-              <w:szCs w:val="22"/>
-              <w:u w:val="none"/>
-              <w:shd w:fill="auto" w:val="clear"/>
-              <w:vertAlign w:val="baseline"/>
-            </w:rPr>
-          </w:pPr>
-          <w:hyperlink w:anchor="_17wtowum1ibf">
-            <w:r>
-              <w:rPr>
-                <w:rFonts w:ascii="Arial" w:cs="Arial" w:eastAsia="Arial" w:hAnsi="Arial"/>
-                <w:b w:val="0"/>
-                <w:i w:val="0"/>
-                <w:smallCaps w:val="0"/>
-                <w:strike w:val="0"/>
-                <w:color w:val="000000"/>
-                <w:sz w:val="22"/>
-                <w:szCs w:val="22"/>
-                <w:u w:val="none"/>
-                <w:shd w:fill="auto" w:val="clear"/>
-                <w:vertAlign w:val="baseline"/>
-                <w:rtl w:val="0"/>
-              </w:rPr>
-              <w:t xml:space="preserve">3.3.1. System interface</w:t>
-              <w:tab/>
-              <w:t xml:space="preserve">10</w:t>
-            </w:r>
-          </w:hyperlink>
-          <w:r>
-            <w:rPr>
-              <w:rtl w:val="0"/>
-            </w:rPr>
-          </w:r>
-        </w:p>
-        <w:p>
-          <w:pPr>
-            <w:widowControl w:val="0"/>
-            <w:tabs>
-              <w:tab w:val="right" w:leader="none" w:pos="12000"/>
-            </w:tabs>
-            <w:spacing w:before="60" w:lineRule="auto"/>
-            <w:ind w:left="720" w:firstLine="0"/>
-            <w:rPr>
-              <w:rFonts w:ascii="Arial" w:cs="Arial" w:eastAsia="Arial" w:hAnsi="Arial"/>
-              <w:b w:val="0"/>
-              <w:i w:val="0"/>
-              <w:smallCaps w:val="0"/>
-              <w:strike w:val="0"/>
-              <w:color w:val="000000"/>
-              <w:sz w:val="22"/>
-              <w:szCs w:val="22"/>
-              <w:u w:val="none"/>
-              <w:shd w:fill="auto" w:val="clear"/>
-              <w:vertAlign w:val="baseline"/>
-            </w:rPr>
-          </w:pPr>
-          <w:hyperlink w:anchor="_2et92p0">
-            <w:r>
-              <w:rPr>
-                <w:rFonts w:ascii="Arial" w:cs="Arial" w:eastAsia="Arial" w:hAnsi="Arial"/>
-                <w:b w:val="0"/>
-                <w:i w:val="0"/>
-                <w:smallCaps w:val="0"/>
-                <w:strike w:val="0"/>
-                <w:color w:val="000000"/>
-                <w:sz w:val="22"/>
-                <w:szCs w:val="22"/>
-                <w:u w:val="none"/>
-                <w:shd w:fill="auto" w:val="clear"/>
-                <w:vertAlign w:val="baseline"/>
-                <w:rtl w:val="0"/>
-              </w:rPr>
-              <w:t xml:space="preserve">3.3.2. User interface</w:t>
-              <w:tab/>
-              <w:t xml:space="preserve">10</w:t>
-            </w:r>
-          </w:hyperlink>
-          <w:r>
-            <w:rPr>
-              <w:rtl w:val="0"/>
-            </w:rPr>
-          </w:r>
-        </w:p>
-        <w:p>
-          <w:pPr>
-            <w:widowControl w:val="0"/>
-            <w:tabs>
-              <w:tab w:val="right" w:leader="none" w:pos="12000"/>
-            </w:tabs>
-            <w:spacing w:before="60" w:lineRule="auto"/>
-            <w:ind w:left="720" w:firstLine="0"/>
-            <w:rPr>
-              <w:rFonts w:ascii="Arial" w:cs="Arial" w:eastAsia="Arial" w:hAnsi="Arial"/>
-              <w:b w:val="0"/>
-              <w:i w:val="0"/>
-              <w:smallCaps w:val="0"/>
-              <w:strike w:val="0"/>
-              <w:color w:val="000000"/>
-              <w:sz w:val="22"/>
-              <w:szCs w:val="22"/>
-              <w:u w:val="none"/>
-              <w:shd w:fill="auto" w:val="clear"/>
-              <w:vertAlign w:val="baseline"/>
-            </w:rPr>
-          </w:pPr>
-          <w:hyperlink w:anchor="_tyjcwt">
-            <w:r>
-              <w:rPr>
-                <w:rFonts w:ascii="Arial" w:cs="Arial" w:eastAsia="Arial" w:hAnsi="Arial"/>
-                <w:b w:val="0"/>
-                <w:i w:val="0"/>
-                <w:smallCaps w:val="0"/>
-                <w:strike w:val="0"/>
-                <w:color w:val="000000"/>
-                <w:sz w:val="22"/>
-                <w:szCs w:val="22"/>
-                <w:u w:val="none"/>
-                <w:shd w:fill="auto" w:val="clear"/>
-                <w:vertAlign w:val="baseline"/>
-                <w:rtl w:val="0"/>
-              </w:rPr>
-              <w:t xml:space="preserve">3.3.3. Hardware interface</w:t>
-              <w:tab/>
-              <w:t xml:space="preserve">10</w:t>
-            </w:r>
-          </w:hyperlink>
-          <w:r>
-            <w:rPr>
-              <w:rtl w:val="0"/>
-            </w:rPr>
-          </w:r>
-        </w:p>
-        <w:p>
-          <w:pPr>
-            <w:widowControl w:val="0"/>
-            <w:tabs>
-              <w:tab w:val="right" w:leader="none" w:pos="12000"/>
-            </w:tabs>
-            <w:spacing w:before="60" w:lineRule="auto"/>
-            <w:ind w:left="720" w:firstLine="0"/>
-            <w:rPr>
-              <w:rFonts w:ascii="Arial" w:cs="Arial" w:eastAsia="Arial" w:hAnsi="Arial"/>
-              <w:b w:val="0"/>
-              <w:i w:val="0"/>
-              <w:smallCaps w:val="0"/>
-              <w:strike w:val="0"/>
-              <w:color w:val="000000"/>
-              <w:sz w:val="22"/>
-              <w:szCs w:val="22"/>
-              <w:u w:val="none"/>
-              <w:shd w:fill="auto" w:val="clear"/>
-              <w:vertAlign w:val="baseline"/>
-            </w:rPr>
-          </w:pPr>
-          <w:hyperlink w:anchor="_yf0ynq3sym5">
-            <w:r>
-              <w:rPr>
-                <w:rFonts w:ascii="Arial" w:cs="Arial" w:eastAsia="Arial" w:hAnsi="Arial"/>
-                <w:b w:val="0"/>
-                <w:i w:val="0"/>
-                <w:smallCaps w:val="0"/>
-                <w:strike w:val="0"/>
-                <w:color w:val="000000"/>
-                <w:sz w:val="22"/>
-                <w:szCs w:val="22"/>
-                <w:u w:val="none"/>
-                <w:shd w:fill="auto" w:val="clear"/>
-                <w:vertAlign w:val="baseline"/>
-                <w:rtl w:val="0"/>
-              </w:rPr>
-              <w:t xml:space="preserve">3.3.4. Software interface</w:t>
-              <w:tab/>
-              <w:t xml:space="preserve">10</w:t>
-            </w:r>
-          </w:hyperlink>
-          <w:r>
-            <w:rPr>
-              <w:rtl w:val="0"/>
-            </w:rPr>
-          </w:r>
-        </w:p>
-        <w:p>
-          <w:pPr>
-            <w:widowControl w:val="0"/>
-            <w:tabs>
-              <w:tab w:val="right" w:leader="none" w:pos="12000"/>
-            </w:tabs>
-            <w:spacing w:before="60" w:lineRule="auto"/>
-            <w:ind w:left="720" w:firstLine="0"/>
-            <w:rPr>
-              <w:rFonts w:ascii="Arial" w:cs="Arial" w:eastAsia="Arial" w:hAnsi="Arial"/>
-              <w:b w:val="0"/>
-              <w:i w:val="0"/>
-              <w:smallCaps w:val="0"/>
-              <w:strike w:val="0"/>
-              <w:color w:val="000000"/>
-              <w:sz w:val="22"/>
-              <w:szCs w:val="22"/>
-              <w:u w:val="none"/>
-              <w:shd w:fill="auto" w:val="clear"/>
-              <w:vertAlign w:val="baseline"/>
-            </w:rPr>
-          </w:pPr>
-          <w:hyperlink w:anchor="_uakndh2sfn15">
-            <w:r>
-              <w:rPr>
-                <w:rFonts w:ascii="Arial" w:cs="Arial" w:eastAsia="Arial" w:hAnsi="Arial"/>
-                <w:b w:val="0"/>
-                <w:i w:val="0"/>
-                <w:smallCaps w:val="0"/>
-                <w:strike w:val="0"/>
-                <w:color w:val="000000"/>
-                <w:sz w:val="22"/>
-                <w:szCs w:val="22"/>
-                <w:u w:val="none"/>
-                <w:shd w:fill="auto" w:val="clear"/>
-                <w:vertAlign w:val="baseline"/>
-                <w:rtl w:val="0"/>
-              </w:rPr>
-              <w:t xml:space="preserve">3.3.5. Communication interface</w:t>
-              <w:tab/>
-              <w:t xml:space="preserve">10</w:t>
-            </w:r>
-          </w:hyperlink>
-          <w:r>
-            <w:rPr>
-              <w:rtl w:val="0"/>
-            </w:rPr>
-          </w:r>
-        </w:p>
-        <w:p>
-          <w:pPr>
-            <w:widowControl w:val="0"/>
-            <w:tabs>
-              <w:tab w:val="right" w:leader="none" w:pos="12000"/>
-            </w:tabs>
-            <w:spacing w:before="60" w:lineRule="auto"/>
-            <w:ind w:left="720" w:firstLine="0"/>
-            <w:rPr>
-              <w:rFonts w:ascii="Arial" w:cs="Arial" w:eastAsia="Arial" w:hAnsi="Arial"/>
-              <w:b w:val="0"/>
-              <w:i w:val="0"/>
-              <w:smallCaps w:val="0"/>
-              <w:strike w:val="0"/>
-              <w:color w:val="000000"/>
-              <w:sz w:val="22"/>
-              <w:szCs w:val="22"/>
-              <w:u w:val="none"/>
-              <w:shd w:fill="auto" w:val="clear"/>
-              <w:vertAlign w:val="baseline"/>
-            </w:rPr>
-          </w:pPr>
-          <w:hyperlink w:anchor="_3dy6vkm">
-            <w:r>
-              <w:rPr>
-                <w:rFonts w:ascii="Arial" w:cs="Arial" w:eastAsia="Arial" w:hAnsi="Arial"/>
-                <w:b w:val="0"/>
-                <w:i w:val="0"/>
-                <w:smallCaps w:val="0"/>
-                <w:strike w:val="0"/>
-                <w:color w:val="000000"/>
-                <w:sz w:val="22"/>
-                <w:szCs w:val="22"/>
-                <w:u w:val="none"/>
-                <w:shd w:fill="auto" w:val="clear"/>
-                <w:vertAlign w:val="baseline"/>
-                <w:rtl w:val="0"/>
-              </w:rPr>
-              <w:t xml:space="preserve">3.3.6. Memory constraints</w:t>
-              <w:tab/>
-              <w:t xml:space="preserve">10</w:t>
-            </w:r>
-          </w:hyperlink>
-          <w:r>
-            <w:rPr>
-              <w:rtl w:val="0"/>
-            </w:rPr>
-          </w:r>
-        </w:p>
-        <w:p>
-          <w:pPr>
-            <w:widowControl w:val="0"/>
-            <w:tabs>
-              <w:tab w:val="right" w:leader="none" w:pos="12000"/>
-            </w:tabs>
-            <w:spacing w:before="60" w:lineRule="auto"/>
-            <w:ind w:left="720" w:firstLine="0"/>
-            <w:rPr>
-              <w:rFonts w:ascii="Arial" w:cs="Arial" w:eastAsia="Arial" w:hAnsi="Arial"/>
-              <w:b w:val="0"/>
-              <w:i w:val="0"/>
-              <w:smallCaps w:val="0"/>
-              <w:strike w:val="0"/>
-              <w:color w:val="000000"/>
-              <w:sz w:val="22"/>
-              <w:szCs w:val="22"/>
-              <w:u w:val="none"/>
-              <w:shd w:fill="auto" w:val="clear"/>
-              <w:vertAlign w:val="baseline"/>
-            </w:rPr>
-          </w:pPr>
-          <w:hyperlink w:anchor="_xftdywvmbmgz">
-            <w:r>
-              <w:rPr>
-                <w:rFonts w:ascii="Arial" w:cs="Arial" w:eastAsia="Arial" w:hAnsi="Arial"/>
-                <w:b w:val="0"/>
-                <w:i w:val="0"/>
-                <w:smallCaps w:val="0"/>
-                <w:strike w:val="0"/>
-                <w:color w:val="000000"/>
-                <w:sz w:val="22"/>
-                <w:szCs w:val="22"/>
-                <w:u w:val="none"/>
-                <w:shd w:fill="auto" w:val="clear"/>
-                <w:vertAlign w:val="baseline"/>
-                <w:rtl w:val="0"/>
-              </w:rPr>
-              <w:t xml:space="preserve">3.3.7. Operational</w:t>
-              <w:tab/>
-              <w:t xml:space="preserve">10</w:t>
-            </w:r>
-          </w:hyperlink>
-          <w:r>
-            <w:rPr>
-              <w:rtl w:val="0"/>
-            </w:rPr>
-          </w:r>
-        </w:p>
-        <w:p>
-          <w:pPr>
-            <w:widowControl w:val="0"/>
-            <w:tabs>
-              <w:tab w:val="right" w:leader="none" w:pos="12000"/>
-            </w:tabs>
-            <w:spacing w:before="60" w:lineRule="auto"/>
-            <w:ind w:left="720" w:firstLine="0"/>
-            <w:rPr>
-              <w:rFonts w:ascii="Arial" w:cs="Arial" w:eastAsia="Arial" w:hAnsi="Arial"/>
-              <w:b w:val="0"/>
-              <w:i w:val="0"/>
-              <w:smallCaps w:val="0"/>
-              <w:strike w:val="0"/>
-              <w:color w:val="000000"/>
-              <w:sz w:val="22"/>
-              <w:szCs w:val="22"/>
-              <w:u w:val="none"/>
-              <w:shd w:fill="auto" w:val="clear"/>
-              <w:vertAlign w:val="baseline"/>
-            </w:rPr>
-          </w:pPr>
-          <w:hyperlink w:anchor="_20usk6cl1yn9">
-            <w:r>
-              <w:rPr>
-                <w:rFonts w:ascii="Arial" w:cs="Arial" w:eastAsia="Arial" w:hAnsi="Arial"/>
-                <w:b w:val="0"/>
-                <w:i w:val="0"/>
-                <w:smallCaps w:val="0"/>
-                <w:strike w:val="0"/>
-                <w:color w:val="000000"/>
-                <w:sz w:val="22"/>
-                <w:szCs w:val="22"/>
-                <w:u w:val="none"/>
-                <w:shd w:fill="auto" w:val="clear"/>
-                <w:vertAlign w:val="baseline"/>
-                <w:rtl w:val="0"/>
-              </w:rPr>
-              <w:t xml:space="preserve">3.3.8. Adaptation of site-specific requirements</w:t>
-              <w:tab/>
-              <w:t xml:space="preserve">10</w:t>
-            </w:r>
-          </w:hyperlink>
-          <w:r>
-            <w:rPr>
-              <w:rtl w:val="0"/>
-            </w:rPr>
-          </w:r>
-        </w:p>
-        <w:p>
-          <w:pPr>
-            <w:widowControl w:val="0"/>
-            <w:tabs>
-              <w:tab w:val="right" w:leader="none" w:pos="12000"/>
-            </w:tabs>
-            <w:spacing w:before="60" w:lineRule="auto"/>
-            <w:ind w:left="360" w:firstLine="0"/>
-            <w:rPr>
-              <w:rFonts w:ascii="Arial" w:cs="Arial" w:eastAsia="Arial" w:hAnsi="Arial"/>
-              <w:b w:val="0"/>
-              <w:i w:val="0"/>
-              <w:smallCaps w:val="0"/>
-              <w:strike w:val="0"/>
-              <w:color w:val="000000"/>
-              <w:sz w:val="22"/>
-              <w:szCs w:val="22"/>
-              <w:u w:val="none"/>
-              <w:shd w:fill="auto" w:val="clear"/>
-              <w:vertAlign w:val="baseline"/>
-            </w:rPr>
-          </w:pPr>
-          <w:hyperlink w:anchor="_474w2e5by2y7">
-            <w:r>
-              <w:rPr>
-                <w:rFonts w:ascii="Arial" w:cs="Arial" w:eastAsia="Arial" w:hAnsi="Arial"/>
-                <w:b w:val="0"/>
-                <w:i w:val="0"/>
-                <w:smallCaps w:val="0"/>
-                <w:strike w:val="0"/>
-                <w:color w:val="000000"/>
-                <w:sz w:val="22"/>
-                <w:szCs w:val="22"/>
-                <w:u w:val="none"/>
-                <w:shd w:fill="auto" w:val="clear"/>
-                <w:vertAlign w:val="baseline"/>
-                <w:rtl w:val="0"/>
-              </w:rPr>
-              <w:t xml:space="preserve">3.4. Product functionality</w:t>
-              <w:tab/>
-              <w:t xml:space="preserve">10</w:t>
-            </w:r>
-          </w:hyperlink>
-          <w:r>
-            <w:rPr>
-              <w:rtl w:val="0"/>
-            </w:rPr>
-          </w:r>
-        </w:p>
-        <w:p>
-          <w:pPr>
-            <w:widowControl w:val="0"/>
-            <w:tabs>
-              <w:tab w:val="right" w:leader="none" w:pos="12000"/>
-            </w:tabs>
-            <w:spacing w:before="60" w:lineRule="auto"/>
-            <w:ind w:left="360" w:firstLine="0"/>
-            <w:rPr>
-              <w:rFonts w:ascii="Arial" w:cs="Arial" w:eastAsia="Arial" w:hAnsi="Arial"/>
-              <w:b w:val="0"/>
-              <w:i w:val="0"/>
-              <w:smallCaps w:val="0"/>
-              <w:strike w:val="0"/>
-              <w:color w:val="000000"/>
-              <w:sz w:val="22"/>
-              <w:szCs w:val="22"/>
-              <w:u w:val="none"/>
-              <w:shd w:fill="auto" w:val="clear"/>
-              <w:vertAlign w:val="baseline"/>
-            </w:rPr>
-          </w:pPr>
-          <w:hyperlink w:anchor="_2tmsjq9vichr">
-            <w:r>
-              <w:rPr>
-                <w:rFonts w:ascii="Arial" w:cs="Arial" w:eastAsia="Arial" w:hAnsi="Arial"/>
-                <w:b w:val="0"/>
-                <w:i w:val="0"/>
-                <w:smallCaps w:val="0"/>
-                <w:strike w:val="0"/>
-                <w:color w:val="000000"/>
-                <w:sz w:val="22"/>
-                <w:szCs w:val="22"/>
-                <w:u w:val="none"/>
-                <w:shd w:fill="auto" w:val="clear"/>
-                <w:vertAlign w:val="baseline"/>
-                <w:rtl w:val="0"/>
-              </w:rPr>
-              <w:t xml:space="preserve">3.5. User characteristics</w:t>
-              <w:tab/>
-              <w:t xml:space="preserve">10</w:t>
-            </w:r>
-          </w:hyperlink>
-          <w:r>
-            <w:rPr>
-              <w:rtl w:val="0"/>
-            </w:rPr>
-          </w:r>
-        </w:p>
-        <w:p>
-          <w:pPr>
-            <w:widowControl w:val="0"/>
-            <w:tabs>
-              <w:tab w:val="right" w:leader="none" w:pos="12000"/>
-            </w:tabs>
-            <w:spacing w:before="60" w:lineRule="auto"/>
-            <w:ind w:left="360" w:firstLine="0"/>
-            <w:rPr>
-              <w:rFonts w:ascii="Arial" w:cs="Arial" w:eastAsia="Arial" w:hAnsi="Arial"/>
-              <w:b w:val="0"/>
-              <w:i w:val="0"/>
-              <w:smallCaps w:val="0"/>
-              <w:strike w:val="0"/>
-              <w:color w:val="000000"/>
-              <w:sz w:val="22"/>
-              <w:szCs w:val="22"/>
-              <w:u w:val="none"/>
-              <w:shd w:fill="auto" w:val="clear"/>
-              <w:vertAlign w:val="baseline"/>
-            </w:rPr>
-          </w:pPr>
-          <w:hyperlink w:anchor="_a0rptwmiou5c">
-            <w:r>
-              <w:rPr>
-                <w:rFonts w:ascii="Arial" w:cs="Arial" w:eastAsia="Arial" w:hAnsi="Arial"/>
-                <w:b w:val="0"/>
-                <w:i w:val="0"/>
-                <w:smallCaps w:val="0"/>
-                <w:strike w:val="0"/>
-                <w:color w:val="000000"/>
-                <w:sz w:val="22"/>
-                <w:szCs w:val="22"/>
-                <w:u w:val="none"/>
-                <w:shd w:fill="auto" w:val="clear"/>
-                <w:vertAlign w:val="baseline"/>
-                <w:rtl w:val="0"/>
-              </w:rPr>
-              <w:t xml:space="preserve">3.6. Constraints</w:t>
-              <w:tab/>
-              <w:t xml:space="preserve">10</w:t>
-            </w:r>
-          </w:hyperlink>
-          <w:r>
-            <w:rPr>
-              <w:rtl w:val="0"/>
-            </w:rPr>
-          </w:r>
-        </w:p>
-        <w:p>
-          <w:pPr>
-            <w:widowControl w:val="0"/>
-            <w:tabs>
-              <w:tab w:val="right" w:leader="none" w:pos="12000"/>
-            </w:tabs>
-            <w:spacing w:before="60" w:lineRule="auto"/>
-            <w:ind w:left="360" w:firstLine="0"/>
-            <w:rPr>
-              <w:rFonts w:ascii="Arial" w:cs="Arial" w:eastAsia="Arial" w:hAnsi="Arial"/>
-              <w:b w:val="0"/>
-              <w:i w:val="0"/>
-              <w:smallCaps w:val="0"/>
-              <w:strike w:val="0"/>
-              <w:color w:val="000000"/>
-              <w:sz w:val="22"/>
-              <w:szCs w:val="22"/>
-              <w:u w:val="none"/>
-              <w:shd w:fill="auto" w:val="clear"/>
-              <w:vertAlign w:val="baseline"/>
-            </w:rPr>
-          </w:pPr>
-          <w:hyperlink w:anchor="_xynbdhqe5oge">
-            <w:r>
-              <w:rPr>
-                <w:rFonts w:ascii="Arial" w:cs="Arial" w:eastAsia="Arial" w:hAnsi="Arial"/>
-                <w:b w:val="0"/>
-                <w:i w:val="0"/>
-                <w:smallCaps w:val="0"/>
-                <w:strike w:val="0"/>
-                <w:color w:val="000000"/>
-                <w:sz w:val="22"/>
-                <w:szCs w:val="22"/>
-                <w:u w:val="none"/>
-                <w:shd w:fill="auto" w:val="clear"/>
-                <w:vertAlign w:val="baseline"/>
-                <w:rtl w:val="0"/>
-              </w:rPr>
-              <w:t xml:space="preserve">3.7. Assumptions and dependencies</w:t>
-              <w:tab/>
-              <w:t xml:space="preserve">10</w:t>
-            </w:r>
-          </w:hyperlink>
-          <w:r>
-            <w:rPr>
-              <w:rtl w:val="0"/>
-            </w:rPr>
-          </w:r>
-        </w:p>
-        <w:p>
-          <w:pPr>
-            <w:widowControl w:val="0"/>
-            <w:tabs>
-              <w:tab w:val="right" w:leader="none" w:pos="12000"/>
-            </w:tabs>
-            <w:spacing w:before="60" w:lineRule="auto"/>
-            <w:ind w:left="360" w:firstLine="0"/>
-            <w:rPr>
-              <w:rFonts w:ascii="Arial" w:cs="Arial" w:eastAsia="Arial" w:hAnsi="Arial"/>
-              <w:b w:val="0"/>
-              <w:i w:val="0"/>
-              <w:smallCaps w:val="0"/>
-              <w:strike w:val="0"/>
-              <w:color w:val="000000"/>
-              <w:sz w:val="22"/>
-              <w:szCs w:val="22"/>
-              <w:u w:val="none"/>
-              <w:shd w:fill="auto" w:val="clear"/>
-              <w:vertAlign w:val="baseline"/>
-            </w:rPr>
-          </w:pPr>
-          <w:hyperlink w:anchor="_j811oua04hla">
-            <w:r>
-              <w:rPr>
-                <w:rFonts w:ascii="Arial" w:cs="Arial" w:eastAsia="Arial" w:hAnsi="Arial"/>
-                <w:b w:val="0"/>
-                <w:i w:val="0"/>
-                <w:smallCaps w:val="0"/>
-                <w:strike w:val="0"/>
-                <w:color w:val="000000"/>
-                <w:sz w:val="22"/>
-                <w:szCs w:val="22"/>
-                <w:u w:val="none"/>
-                <w:shd w:fill="auto" w:val="clear"/>
-                <w:vertAlign w:val="baseline"/>
-                <w:rtl w:val="0"/>
-              </w:rPr>
-              <w:t xml:space="preserve">3.8. Delays</w:t>
-              <w:tab/>
-              <w:t xml:space="preserve">10</w:t>
-            </w:r>
-          </w:hyperlink>
-          <w:r>
-            <w:rPr>
-              <w:rtl w:val="0"/>
-            </w:rPr>
-          </w:r>
-        </w:p>
-        <w:p>
-          <w:pPr>
-            <w:widowControl w:val="0"/>
-            <w:tabs>
-              <w:tab w:val="right" w:leader="none" w:pos="12000"/>
-            </w:tabs>
-            <w:spacing w:before="60" w:lineRule="auto"/>
-            <w:ind w:left="360" w:firstLine="0"/>
-            <w:rPr>
-              <w:rFonts w:ascii="Arial" w:cs="Arial" w:eastAsia="Arial" w:hAnsi="Arial"/>
-              <w:b w:val="0"/>
-              <w:i w:val="0"/>
-              <w:smallCaps w:val="0"/>
-              <w:strike w:val="0"/>
-              <w:color w:val="000000"/>
-              <w:sz w:val="22"/>
-              <w:szCs w:val="22"/>
-              <w:u w:val="none"/>
-              <w:shd w:fill="auto" w:val="clear"/>
-              <w:vertAlign w:val="baseline"/>
-            </w:rPr>
-          </w:pPr>
-          <w:hyperlink w:anchor="_p4c4vbd9hqy6">
-            <w:r>
-              <w:rPr>
-                <w:rFonts w:ascii="Arial" w:cs="Arial" w:eastAsia="Arial" w:hAnsi="Arial"/>
-                <w:b w:val="0"/>
-                <w:i w:val="0"/>
-                <w:smallCaps w:val="0"/>
-                <w:strike w:val="0"/>
-                <w:color w:val="000000"/>
-                <w:sz w:val="22"/>
-                <w:szCs w:val="22"/>
-                <w:u w:val="none"/>
-                <w:shd w:fill="auto" w:val="clear"/>
-                <w:vertAlign w:val="baseline"/>
-                <w:rtl w:val="0"/>
-              </w:rPr>
-              <w:t xml:space="preserve">3.9. Requirements for data management</w:t>
-              <w:tab/>
-              <w:t xml:space="preserve">11</w:t>
-            </w:r>
-          </w:hyperlink>
-          <w:r>
-            <w:rPr>
-              <w:rtl w:val="0"/>
-            </w:rPr>
-          </w:r>
-        </w:p>
-        <w:p>
-          <w:pPr>
-            <w:widowControl w:val="0"/>
-            <w:tabs>
-              <w:tab w:val="right" w:leader="none" w:pos="12000"/>
-            </w:tabs>
-            <w:spacing w:before="60" w:lineRule="auto"/>
-            <w:ind w:left="720" w:firstLine="0"/>
-            <w:rPr>
-              <w:rFonts w:ascii="Arial" w:cs="Arial" w:eastAsia="Arial" w:hAnsi="Arial"/>
-              <w:b w:val="0"/>
-              <w:i w:val="0"/>
-              <w:smallCaps w:val="0"/>
-              <w:strike w:val="0"/>
-              <w:color w:val="000000"/>
-              <w:sz w:val="22"/>
-              <w:szCs w:val="22"/>
-              <w:u w:val="none"/>
-              <w:shd w:fill="auto" w:val="clear"/>
-              <w:vertAlign w:val="baseline"/>
-            </w:rPr>
-          </w:pPr>
-          <w:hyperlink w:anchor="_4d34og8">
-            <w:r>
-              <w:rPr>
-                <w:rFonts w:ascii="Arial" w:cs="Arial" w:eastAsia="Arial" w:hAnsi="Arial"/>
-                <w:b w:val="0"/>
-                <w:i w:val="0"/>
-                <w:smallCaps w:val="0"/>
-                <w:strike w:val="0"/>
-                <w:color w:val="000000"/>
-                <w:sz w:val="22"/>
-                <w:szCs w:val="22"/>
-                <w:u w:val="none"/>
-                <w:shd w:fill="auto" w:val="clear"/>
-                <w:vertAlign w:val="baseline"/>
-                <w:rtl w:val="0"/>
-              </w:rPr>
-              <w:t xml:space="preserve">3.9.1. General description of the data</w:t>
-              <w:tab/>
-              <w:t xml:space="preserve">11</w:t>
-            </w:r>
-          </w:hyperlink>
-          <w:r>
-            <w:rPr>
-              <w:rtl w:val="0"/>
-            </w:rPr>
-          </w:r>
-        </w:p>
-        <w:p>
-          <w:pPr>
-            <w:widowControl w:val="0"/>
-            <w:tabs>
-              <w:tab w:val="right" w:leader="none" w:pos="12000"/>
-            </w:tabs>
-            <w:spacing w:before="60" w:lineRule="auto"/>
-            <w:ind w:left="720" w:firstLine="0"/>
-            <w:rPr>
-              <w:rFonts w:ascii="Arial" w:cs="Arial" w:eastAsia="Arial" w:hAnsi="Arial"/>
-              <w:b w:val="0"/>
-              <w:i w:val="0"/>
-              <w:smallCaps w:val="0"/>
-              <w:strike w:val="0"/>
-              <w:color w:val="000000"/>
-              <w:sz w:val="22"/>
-              <w:szCs w:val="22"/>
-              <w:u w:val="none"/>
-              <w:shd w:fill="auto" w:val="clear"/>
-              <w:vertAlign w:val="baseline"/>
-            </w:rPr>
-          </w:pPr>
-          <w:hyperlink w:anchor="_49jxshtedzmc">
-            <w:r>
-              <w:rPr>
-                <w:rFonts w:ascii="Arial" w:cs="Arial" w:eastAsia="Arial" w:hAnsi="Arial"/>
-                <w:b w:val="0"/>
-                <w:i w:val="0"/>
-                <w:smallCaps w:val="0"/>
-                <w:strike w:val="0"/>
-                <w:color w:val="000000"/>
-                <w:sz w:val="22"/>
-                <w:szCs w:val="22"/>
-                <w:u w:val="none"/>
-                <w:shd w:fill="auto" w:val="clear"/>
-                <w:vertAlign w:val="baseline"/>
-                <w:rtl w:val="0"/>
-              </w:rPr>
-              <w:t xml:space="preserve">3.9.2. Archiving</w:t>
-              <w:tab/>
-              <w:t xml:space="preserve">11</w:t>
-            </w:r>
-          </w:hyperlink>
-          <w:r>
-            <w:rPr>
-              <w:rtl w:val="0"/>
-            </w:rPr>
-          </w:r>
-        </w:p>
-        <w:p>
-          <w:pPr>
-            <w:widowControl w:val="0"/>
-            <w:tabs>
-              <w:tab w:val="right" w:leader="none" w:pos="12000"/>
-            </w:tabs>
-            <w:spacing w:before="60" w:lineRule="auto"/>
-            <w:ind w:left="360" w:firstLine="0"/>
-            <w:rPr>
-              <w:rFonts w:ascii="Arial" w:cs="Arial" w:eastAsia="Arial" w:hAnsi="Arial"/>
-              <w:b w:val="0"/>
-              <w:i w:val="0"/>
-              <w:smallCaps w:val="0"/>
-              <w:strike w:val="0"/>
-              <w:color w:val="000000"/>
-              <w:sz w:val="22"/>
-              <w:szCs w:val="22"/>
-              <w:u w:val="none"/>
-              <w:shd w:fill="auto" w:val="clear"/>
-              <w:vertAlign w:val="baseline"/>
-            </w:rPr>
-          </w:pPr>
-          <w:hyperlink w:anchor="_d2gbn4ug0cca">
-            <w:r>
-              <w:rPr>
-                <w:rFonts w:ascii="Arial" w:cs="Arial" w:eastAsia="Arial" w:hAnsi="Arial"/>
-                <w:b w:val="0"/>
-                <w:i w:val="0"/>
-                <w:smallCaps w:val="0"/>
-                <w:strike w:val="0"/>
-                <w:color w:val="000000"/>
-                <w:sz w:val="22"/>
-                <w:szCs w:val="22"/>
-                <w:u w:val="none"/>
-                <w:shd w:fill="auto" w:val="clear"/>
-                <w:vertAlign w:val="baseline"/>
-                <w:rtl w:val="0"/>
-              </w:rPr>
-              <w:t xml:space="preserve">3.10. Requirements for the user interface</w:t>
-              <w:tab/>
-              <w:t xml:space="preserve">11</w:t>
-            </w:r>
-          </w:hyperlink>
-          <w:r>
-            <w:rPr>
-              <w:rtl w:val="0"/>
-            </w:rPr>
-          </w:r>
-        </w:p>
-        <w:p>
-          <w:pPr>
-            <w:widowControl w:val="0"/>
-            <w:tabs>
-              <w:tab w:val="right" w:leader="none" w:pos="12000"/>
-            </w:tabs>
-            <w:spacing w:before="60" w:lineRule="auto"/>
-            <w:ind w:left="720" w:firstLine="0"/>
-            <w:rPr>
-              <w:rFonts w:ascii="Arial" w:cs="Arial" w:eastAsia="Arial" w:hAnsi="Arial"/>
-              <w:b w:val="0"/>
-              <w:i w:val="0"/>
-              <w:smallCaps w:val="0"/>
-              <w:strike w:val="0"/>
-              <w:color w:val="000000"/>
-              <w:sz w:val="22"/>
-              <w:szCs w:val="22"/>
-              <w:u w:val="none"/>
-              <w:shd w:fill="auto" w:val="clear"/>
-              <w:vertAlign w:val="baseline"/>
-            </w:rPr>
-          </w:pPr>
-          <w:hyperlink w:anchor="_wvkbymve43z6">
-            <w:r>
-              <w:rPr>
-                <w:rFonts w:ascii="Arial" w:cs="Arial" w:eastAsia="Arial" w:hAnsi="Arial"/>
-                <w:b w:val="0"/>
-                <w:i w:val="0"/>
-                <w:smallCaps w:val="0"/>
-                <w:strike w:val="0"/>
-                <w:color w:val="000000"/>
-                <w:sz w:val="22"/>
-                <w:szCs w:val="22"/>
-                <w:u w:val="none"/>
-                <w:shd w:fill="auto" w:val="clear"/>
-                <w:vertAlign w:val="baseline"/>
-                <w:rtl w:val="0"/>
-              </w:rPr>
-              <w:t xml:space="preserve">3.10.1. General requirements to the user interface</w:t>
-              <w:tab/>
-              <w:t xml:space="preserve">11</w:t>
-            </w:r>
-          </w:hyperlink>
-          <w:r>
-            <w:rPr>
-              <w:rtl w:val="0"/>
-            </w:rPr>
-          </w:r>
-        </w:p>
-        <w:p>
-          <w:pPr>
-            <w:widowControl w:val="0"/>
-            <w:tabs>
-              <w:tab w:val="right" w:leader="none" w:pos="12000"/>
-            </w:tabs>
-            <w:spacing w:before="60" w:lineRule="auto"/>
-            <w:ind w:left="720" w:firstLine="0"/>
-            <w:rPr>
-              <w:rFonts w:ascii="Arial" w:cs="Arial" w:eastAsia="Arial" w:hAnsi="Arial"/>
-              <w:b w:val="0"/>
-              <w:i w:val="0"/>
-              <w:smallCaps w:val="0"/>
-              <w:strike w:val="0"/>
-              <w:color w:val="000000"/>
-              <w:sz w:val="22"/>
-              <w:szCs w:val="22"/>
-              <w:u w:val="none"/>
-              <w:shd w:fill="auto" w:val="clear"/>
-              <w:vertAlign w:val="baseline"/>
-            </w:rPr>
-          </w:pPr>
-          <w:hyperlink w:anchor="_f5rg14euvg4a">
-            <w:r>
-              <w:rPr>
-                <w:rFonts w:ascii="Arial" w:cs="Arial" w:eastAsia="Arial" w:hAnsi="Arial"/>
-                <w:b w:val="0"/>
-                <w:i w:val="0"/>
-                <w:smallCaps w:val="0"/>
-                <w:strike w:val="0"/>
-                <w:color w:val="000000"/>
-                <w:sz w:val="22"/>
-                <w:szCs w:val="22"/>
-                <w:u w:val="none"/>
-                <w:shd w:fill="auto" w:val="clear"/>
-                <w:vertAlign w:val="baseline"/>
-                <w:rtl w:val="0"/>
-              </w:rPr>
-              <w:t xml:space="preserve">3.10.2. Authorizations</w:t>
-              <w:tab/>
-              <w:t xml:space="preserve">11</w:t>
-            </w:r>
-          </w:hyperlink>
-          <w:r>
-            <w:rPr>
-              <w:rtl w:val="0"/>
-            </w:rPr>
-          </w:r>
-        </w:p>
-        <w:p>
-          <w:pPr>
-            <w:widowControl w:val="0"/>
-            <w:tabs>
-              <w:tab w:val="right" w:leader="none" w:pos="12000"/>
-            </w:tabs>
-            <w:spacing w:before="60" w:lineRule="auto"/>
-            <w:ind w:left="720" w:firstLine="0"/>
-            <w:rPr>
-              <w:rFonts w:ascii="Arial" w:cs="Arial" w:eastAsia="Arial" w:hAnsi="Arial"/>
-              <w:b w:val="0"/>
-              <w:i w:val="0"/>
-              <w:smallCaps w:val="0"/>
-              <w:strike w:val="0"/>
-              <w:color w:val="000000"/>
-              <w:sz w:val="22"/>
-              <w:szCs w:val="22"/>
-              <w:u w:val="none"/>
-              <w:shd w:fill="auto" w:val="clear"/>
-              <w:vertAlign w:val="baseline"/>
-            </w:rPr>
-          </w:pPr>
-          <w:hyperlink w:anchor="_2s8eyo1">
-            <w:r>
-              <w:rPr>
-                <w:rFonts w:ascii="Arial" w:cs="Arial" w:eastAsia="Arial" w:hAnsi="Arial"/>
-                <w:b w:val="0"/>
-                <w:i w:val="0"/>
-                <w:smallCaps w:val="0"/>
-                <w:strike w:val="0"/>
-                <w:color w:val="000000"/>
-                <w:sz w:val="22"/>
-                <w:szCs w:val="22"/>
-                <w:u w:val="none"/>
-                <w:shd w:fill="auto" w:val="clear"/>
-                <w:vertAlign w:val="baseline"/>
-                <w:rtl w:val="0"/>
-              </w:rPr>
-              <w:t xml:space="preserve">3.10.3. Individual adaptation of the user interface</w:t>
-              <w:tab/>
-              <w:t xml:space="preserve">11</w:t>
-            </w:r>
-          </w:hyperlink>
-          <w:r>
-            <w:rPr>
-              <w:rtl w:val="0"/>
-            </w:rPr>
-          </w:r>
-        </w:p>
-        <w:p>
-          <w:pPr>
-            <w:widowControl w:val="0"/>
-            <w:tabs>
-              <w:tab w:val="right" w:leader="none" w:pos="12000"/>
-            </w:tabs>
-            <w:spacing w:before="60" w:lineRule="auto"/>
-            <w:ind w:left="720" w:firstLine="0"/>
-            <w:rPr>
-              <w:rFonts w:ascii="Arial" w:cs="Arial" w:eastAsia="Arial" w:hAnsi="Arial"/>
-              <w:b w:val="0"/>
-              <w:i w:val="0"/>
-              <w:smallCaps w:val="0"/>
-              <w:strike w:val="0"/>
-              <w:color w:val="000000"/>
-              <w:sz w:val="22"/>
-              <w:szCs w:val="22"/>
-              <w:u w:val="none"/>
-              <w:shd w:fill="auto" w:val="clear"/>
-              <w:vertAlign w:val="baseline"/>
-            </w:rPr>
-          </w:pPr>
-          <w:hyperlink w:anchor="_ada1uv52kr4z">
-            <w:r>
-              <w:rPr>
-                <w:rFonts w:ascii="Arial" w:cs="Arial" w:eastAsia="Arial" w:hAnsi="Arial"/>
-                <w:b w:val="0"/>
-                <w:i w:val="0"/>
-                <w:smallCaps w:val="0"/>
-                <w:strike w:val="0"/>
-                <w:color w:val="000000"/>
-                <w:sz w:val="22"/>
-                <w:szCs w:val="22"/>
-                <w:u w:val="none"/>
-                <w:shd w:fill="auto" w:val="clear"/>
-                <w:vertAlign w:val="baseline"/>
-                <w:rtl w:val="0"/>
-              </w:rPr>
-              <w:t xml:space="preserve">3.10.4. Screen layout</w:t>
-              <w:tab/>
-              <w:t xml:space="preserve">11</w:t>
-            </w:r>
-          </w:hyperlink>
-          <w:r>
-            <w:rPr>
-              <w:rtl w:val="0"/>
-            </w:rPr>
-          </w:r>
-        </w:p>
-        <w:p>
-          <w:pPr>
-            <w:widowControl w:val="0"/>
-            <w:tabs>
-              <w:tab w:val="right" w:leader="none" w:pos="12000"/>
-            </w:tabs>
-            <w:spacing w:before="60" w:lineRule="auto"/>
-            <w:ind w:left="720" w:firstLine="0"/>
-            <w:rPr>
-              <w:rFonts w:ascii="Arial" w:cs="Arial" w:eastAsia="Arial" w:hAnsi="Arial"/>
-              <w:b w:val="0"/>
-              <w:i w:val="0"/>
-              <w:smallCaps w:val="0"/>
-              <w:strike w:val="0"/>
-              <w:color w:val="000000"/>
-              <w:sz w:val="22"/>
-              <w:szCs w:val="22"/>
-              <w:u w:val="none"/>
-              <w:shd w:fill="auto" w:val="clear"/>
-              <w:vertAlign w:val="baseline"/>
-            </w:rPr>
-          </w:pPr>
-          <w:hyperlink w:anchor="_idi204d4bgyc">
-            <w:r>
-              <w:rPr>
-                <w:rFonts w:ascii="Arial" w:cs="Arial" w:eastAsia="Arial" w:hAnsi="Arial"/>
-                <w:b w:val="0"/>
-                <w:i w:val="0"/>
-                <w:smallCaps w:val="0"/>
-                <w:strike w:val="0"/>
-                <w:color w:val="000000"/>
-                <w:sz w:val="22"/>
-                <w:szCs w:val="22"/>
-                <w:u w:val="none"/>
-                <w:shd w:fill="auto" w:val="clear"/>
-                <w:vertAlign w:val="baseline"/>
-                <w:rtl w:val="0"/>
-              </w:rPr>
-              <w:t xml:space="preserve">3.10.5. Checks: field-related and cross-field</w:t>
-              <w:tab/>
-              <w:t xml:space="preserve">11</w:t>
-            </w:r>
-          </w:hyperlink>
-          <w:r>
-            <w:rPr>
-              <w:rtl w:val="0"/>
-            </w:rPr>
-          </w:r>
-        </w:p>
-        <w:p>
-          <w:pPr>
-            <w:widowControl w:val="0"/>
-            <w:tabs>
-              <w:tab w:val="right" w:leader="none" w:pos="12000"/>
-            </w:tabs>
-            <w:spacing w:before="60" w:lineRule="auto"/>
-            <w:ind w:left="720" w:firstLine="0"/>
-            <w:rPr>
-              <w:rFonts w:ascii="Arial" w:cs="Arial" w:eastAsia="Arial" w:hAnsi="Arial"/>
-              <w:b w:val="0"/>
-              <w:i w:val="0"/>
-              <w:smallCaps w:val="0"/>
-              <w:strike w:val="0"/>
-              <w:color w:val="000000"/>
-              <w:sz w:val="22"/>
-              <w:szCs w:val="22"/>
-              <w:u w:val="none"/>
-              <w:shd w:fill="auto" w:val="clear"/>
-              <w:vertAlign w:val="baseline"/>
-            </w:rPr>
-          </w:pPr>
-          <w:hyperlink w:anchor="_hq4aks1gpk49">
-            <w:r>
-              <w:rPr>
-                <w:rFonts w:ascii="Arial" w:cs="Arial" w:eastAsia="Arial" w:hAnsi="Arial"/>
-                <w:b w:val="0"/>
-                <w:i w:val="0"/>
-                <w:smallCaps w:val="0"/>
-                <w:strike w:val="0"/>
-                <w:color w:val="000000"/>
-                <w:sz w:val="22"/>
-                <w:szCs w:val="22"/>
-                <w:u w:val="none"/>
-                <w:shd w:fill="auto" w:val="clear"/>
-                <w:vertAlign w:val="baseline"/>
-                <w:rtl w:val="0"/>
-              </w:rPr>
-              <w:t xml:space="preserve">3.10.6. Print layout, keyboard layout</w:t>
-              <w:tab/>
-              <w:t xml:space="preserve">11</w:t>
-            </w:r>
-          </w:hyperlink>
-          <w:r>
-            <w:rPr>
-              <w:rtl w:val="0"/>
-            </w:rPr>
-          </w:r>
-        </w:p>
-        <w:p>
-          <w:pPr>
-            <w:widowControl w:val="0"/>
-            <w:tabs>
-              <w:tab w:val="right" w:leader="none" w:pos="12000"/>
-            </w:tabs>
-            <w:spacing w:before="60" w:lineRule="auto"/>
-            <w:ind w:left="720" w:firstLine="0"/>
-            <w:rPr>
-              <w:rFonts w:ascii="Arial" w:cs="Arial" w:eastAsia="Arial" w:hAnsi="Arial"/>
-              <w:b w:val="0"/>
-              <w:i w:val="0"/>
-              <w:smallCaps w:val="0"/>
-              <w:strike w:val="0"/>
-              <w:color w:val="000000"/>
-              <w:sz w:val="22"/>
-              <w:szCs w:val="22"/>
-              <w:u w:val="none"/>
-              <w:shd w:fill="auto" w:val="clear"/>
-              <w:vertAlign w:val="baseline"/>
-            </w:rPr>
-          </w:pPr>
-          <w:hyperlink w:anchor="_17dp8vu">
-            <w:r>
-              <w:rPr>
-                <w:rFonts w:ascii="Arial" w:cs="Arial" w:eastAsia="Arial" w:hAnsi="Arial"/>
-                <w:b w:val="0"/>
-                <w:i w:val="0"/>
-                <w:smallCaps w:val="0"/>
-                <w:strike w:val="0"/>
-                <w:color w:val="000000"/>
-                <w:sz w:val="22"/>
-                <w:szCs w:val="22"/>
-                <w:u w:val="none"/>
-                <w:shd w:fill="auto" w:val="clear"/>
-                <w:vertAlign w:val="baseline"/>
-                <w:rtl w:val="0"/>
-              </w:rPr>
-              <w:t xml:space="preserve">3.10.7. Dialog structure, dialog sequences</w:t>
-              <w:tab/>
-              <w:t xml:space="preserve">11</w:t>
-            </w:r>
-          </w:hyperlink>
-          <w:r>
-            <w:rPr>
-              <w:rtl w:val="0"/>
-            </w:rPr>
-          </w:r>
-        </w:p>
-        <w:p>
-          <w:pPr>
-            <w:widowControl w:val="0"/>
-            <w:tabs>
-              <w:tab w:val="right" w:leader="none" w:pos="12000"/>
-            </w:tabs>
-            <w:spacing w:before="60" w:lineRule="auto"/>
-            <w:ind w:left="720" w:firstLine="0"/>
-            <w:rPr>
-              <w:rFonts w:ascii="Arial" w:cs="Arial" w:eastAsia="Arial" w:hAnsi="Arial"/>
-              <w:b w:val="0"/>
-              <w:i w:val="0"/>
-              <w:smallCaps w:val="0"/>
-              <w:strike w:val="0"/>
-              <w:color w:val="000000"/>
-              <w:sz w:val="22"/>
-              <w:szCs w:val="22"/>
-              <w:u w:val="none"/>
-              <w:shd w:fill="auto" w:val="clear"/>
-              <w:vertAlign w:val="baseline"/>
-            </w:rPr>
-          </w:pPr>
-          <w:hyperlink w:anchor="_o7fnh9x7d7h0">
-            <w:r>
-              <w:rPr>
-                <w:rFonts w:ascii="Arial" w:cs="Arial" w:eastAsia="Arial" w:hAnsi="Arial"/>
-                <w:b w:val="0"/>
-                <w:i w:val="0"/>
-                <w:smallCaps w:val="0"/>
-                <w:strike w:val="0"/>
-                <w:color w:val="000000"/>
-                <w:sz w:val="22"/>
-                <w:szCs w:val="22"/>
-                <w:u w:val="none"/>
-                <w:shd w:fill="auto" w:val="clear"/>
-                <w:vertAlign w:val="baseline"/>
-                <w:rtl w:val="0"/>
-              </w:rPr>
-              <w:t xml:space="preserve">3.10.8. Help system</w:t>
-              <w:tab/>
-              <w:t xml:space="preserve">11</w:t>
-            </w:r>
-          </w:hyperlink>
-          <w:r>
-            <w:rPr>
-              <w:rtl w:val="0"/>
-            </w:rPr>
-          </w:r>
-        </w:p>
-        <w:p>
-          <w:pPr>
-            <w:widowControl w:val="0"/>
-            <w:tabs>
-              <w:tab w:val="right" w:leader="none" w:pos="12000"/>
-            </w:tabs>
-            <w:spacing w:before="60" w:lineRule="auto"/>
-            <w:ind w:left="360" w:firstLine="0"/>
-            <w:rPr>
-              <w:rFonts w:ascii="Arial" w:cs="Arial" w:eastAsia="Arial" w:hAnsi="Arial"/>
-              <w:b w:val="0"/>
-              <w:i w:val="0"/>
-              <w:smallCaps w:val="0"/>
-              <w:strike w:val="0"/>
-              <w:color w:val="000000"/>
-              <w:sz w:val="22"/>
-              <w:szCs w:val="22"/>
-              <w:u w:val="none"/>
-              <w:shd w:fill="auto" w:val="clear"/>
-              <w:vertAlign w:val="baseline"/>
-            </w:rPr>
-          </w:pPr>
-          <w:hyperlink w:anchor="_sdwvcxqrma71">
-            <w:r>
-              <w:rPr>
-                <w:rFonts w:ascii="Arial" w:cs="Arial" w:eastAsia="Arial" w:hAnsi="Arial"/>
-                <w:b w:val="0"/>
-                <w:i w:val="0"/>
-                <w:smallCaps w:val="0"/>
-                <w:strike w:val="0"/>
-                <w:color w:val="000000"/>
-                <w:sz w:val="22"/>
-                <w:szCs w:val="22"/>
-                <w:u w:val="none"/>
-                <w:shd w:fill="auto" w:val="clear"/>
-                <w:vertAlign w:val="baseline"/>
-                <w:rtl w:val="0"/>
-              </w:rPr>
-              <w:t xml:space="preserve">3.11. Performance requirements</w:t>
-              <w:tab/>
-              <w:t xml:space="preserve">11</w:t>
-            </w:r>
-          </w:hyperlink>
-          <w:r>
-            <w:rPr>
-              <w:rtl w:val="0"/>
-            </w:rPr>
-          </w:r>
-        </w:p>
-        <w:p>
-          <w:pPr>
-            <w:widowControl w:val="0"/>
-            <w:tabs>
-              <w:tab w:val="right" w:leader="none" w:pos="12000"/>
-            </w:tabs>
-            <w:spacing w:before="60" w:lineRule="auto"/>
-            <w:ind w:left="720" w:firstLine="0"/>
-            <w:rPr>
-              <w:rFonts w:ascii="Arial" w:cs="Arial" w:eastAsia="Arial" w:hAnsi="Arial"/>
-              <w:b w:val="0"/>
-              <w:i w:val="0"/>
-              <w:smallCaps w:val="0"/>
-              <w:strike w:val="0"/>
-              <w:color w:val="000000"/>
-              <w:sz w:val="22"/>
-              <w:szCs w:val="22"/>
-              <w:u w:val="none"/>
-              <w:shd w:fill="auto" w:val="clear"/>
-              <w:vertAlign w:val="baseline"/>
-            </w:rPr>
-          </w:pPr>
-          <w:hyperlink w:anchor="_le6ttjjvfjqu">
-            <w:r>
-              <w:rPr>
-                <w:rFonts w:ascii="Arial" w:cs="Arial" w:eastAsia="Arial" w:hAnsi="Arial"/>
-                <w:b w:val="0"/>
-                <w:i w:val="0"/>
-                <w:smallCaps w:val="0"/>
-                <w:strike w:val="0"/>
-                <w:color w:val="000000"/>
-                <w:sz w:val="22"/>
-                <w:szCs w:val="22"/>
-                <w:u w:val="none"/>
-                <w:shd w:fill="auto" w:val="clear"/>
-                <w:vertAlign w:val="baseline"/>
-                <w:rtl w:val="0"/>
-              </w:rPr>
-              <w:t xml:space="preserve">3.11.1. Time-related or scope-related product services</w:t>
-              <w:tab/>
-              <w:t xml:space="preserve">11</w:t>
-            </w:r>
-          </w:hyperlink>
-          <w:r>
-            <w:rPr>
-              <w:rtl w:val="0"/>
-            </w:rPr>
-          </w:r>
-        </w:p>
-        <w:p>
-          <w:pPr>
-            <w:widowControl w:val="0"/>
-            <w:tabs>
-              <w:tab w:val="right" w:leader="none" w:pos="12000"/>
-            </w:tabs>
-            <w:spacing w:before="60" w:lineRule="auto"/>
-            <w:ind w:left="720" w:firstLine="0"/>
-            <w:rPr>
-              <w:rFonts w:ascii="Arial" w:cs="Arial" w:eastAsia="Arial" w:hAnsi="Arial"/>
-              <w:b w:val="0"/>
-              <w:i w:val="0"/>
-              <w:smallCaps w:val="0"/>
-              <w:strike w:val="0"/>
-              <w:color w:val="000000"/>
-              <w:sz w:val="22"/>
-              <w:szCs w:val="22"/>
-              <w:u w:val="none"/>
-              <w:shd w:fill="auto" w:val="clear"/>
-              <w:vertAlign w:val="baseline"/>
-            </w:rPr>
-          </w:pPr>
-          <w:hyperlink w:anchor="_3rdcrjn">
-            <w:r>
-              <w:rPr>
-                <w:rFonts w:ascii="Arial" w:cs="Arial" w:eastAsia="Arial" w:hAnsi="Arial"/>
-                <w:b w:val="0"/>
-                <w:i w:val="0"/>
-                <w:smallCaps w:val="0"/>
-                <w:strike w:val="0"/>
-                <w:color w:val="000000"/>
-                <w:sz w:val="22"/>
-                <w:szCs w:val="22"/>
-                <w:u w:val="none"/>
-                <w:shd w:fill="auto" w:val="clear"/>
-                <w:vertAlign w:val="baseline"/>
-                <w:rtl w:val="0"/>
-              </w:rPr>
-              <w:t xml:space="preserve">3.11.2. Performance data, dialog response times</w:t>
-              <w:tab/>
-              <w:t xml:space="preserve">11</w:t>
-            </w:r>
-          </w:hyperlink>
-          <w:r>
-            <w:rPr>
-              <w:rtl w:val="0"/>
-            </w:rPr>
-          </w:r>
-        </w:p>
-        <w:p>
-          <w:pPr>
-            <w:widowControl w:val="0"/>
-            <w:tabs>
-              <w:tab w:val="right" w:leader="none" w:pos="12000"/>
-            </w:tabs>
-            <w:spacing w:before="60" w:lineRule="auto"/>
-            <w:ind w:left="720" w:firstLine="0"/>
-            <w:rPr>
-              <w:rFonts w:ascii="Arial" w:cs="Arial" w:eastAsia="Arial" w:hAnsi="Arial"/>
-              <w:b w:val="0"/>
-              <w:i w:val="0"/>
-              <w:smallCaps w:val="0"/>
-              <w:strike w:val="0"/>
-              <w:color w:val="000000"/>
-              <w:sz w:val="22"/>
-              <w:szCs w:val="22"/>
-              <w:u w:val="none"/>
-              <w:shd w:fill="auto" w:val="clear"/>
-              <w:vertAlign w:val="baseline"/>
-            </w:rPr>
-          </w:pPr>
-          <w:hyperlink w:anchor="_l5o0ih88tesd">
-            <w:r>
-              <w:rPr>
-                <w:rFonts w:ascii="Arial" w:cs="Arial" w:eastAsia="Arial" w:hAnsi="Arial"/>
-                <w:b w:val="0"/>
-                <w:i w:val="0"/>
-                <w:smallCaps w:val="0"/>
-                <w:strike w:val="0"/>
-                <w:color w:val="000000"/>
-                <w:sz w:val="22"/>
-                <w:szCs w:val="22"/>
-                <w:u w:val="none"/>
-                <w:shd w:fill="auto" w:val="clear"/>
-                <w:vertAlign w:val="baseline"/>
-                <w:rtl w:val="0"/>
-              </w:rPr>
-              <w:t xml:space="preserve">3.11.3. Maximum and average data volume or data throughput</w:t>
-              <w:tab/>
-              <w:t xml:space="preserve">11</w:t>
-            </w:r>
-          </w:hyperlink>
-          <w:r>
-            <w:rPr>
-              <w:rtl w:val="0"/>
-            </w:rPr>
-          </w:r>
-        </w:p>
-        <w:p>
-          <w:pPr>
-            <w:widowControl w:val="0"/>
-            <w:tabs>
-              <w:tab w:val="right" w:leader="none" w:pos="12000"/>
-            </w:tabs>
-            <w:spacing w:before="60" w:lineRule="auto"/>
-            <w:ind w:left="720" w:firstLine="0"/>
-            <w:rPr>
-              <w:rFonts w:ascii="Arial" w:cs="Arial" w:eastAsia="Arial" w:hAnsi="Arial"/>
-              <w:b w:val="0"/>
-              <w:i w:val="0"/>
-              <w:smallCaps w:val="0"/>
-              <w:strike w:val="0"/>
-              <w:color w:val="000000"/>
-              <w:sz w:val="22"/>
-              <w:szCs w:val="22"/>
-              <w:u w:val="none"/>
-              <w:shd w:fill="auto" w:val="clear"/>
-              <w:vertAlign w:val="baseline"/>
-            </w:rPr>
-          </w:pPr>
-          <w:hyperlink w:anchor="_gjjt93etlkb">
-            <w:r>
-              <w:rPr>
-                <w:rFonts w:ascii="Arial" w:cs="Arial" w:eastAsia="Arial" w:hAnsi="Arial"/>
-                <w:b w:val="0"/>
-                <w:i w:val="0"/>
-                <w:smallCaps w:val="0"/>
-                <w:strike w:val="0"/>
-                <w:color w:val="000000"/>
-                <w:sz w:val="22"/>
-                <w:szCs w:val="22"/>
-                <w:u w:val="none"/>
-                <w:shd w:fill="auto" w:val="clear"/>
-                <w:vertAlign w:val="baseline"/>
-                <w:rtl w:val="0"/>
-              </w:rPr>
-              <w:t xml:space="preserve">3.11.4. Accuracy of calculations</w:t>
-              <w:tab/>
-              <w:t xml:space="preserve">11</w:t>
-            </w:r>
-          </w:hyperlink>
-          <w:r>
-            <w:rPr>
-              <w:rtl w:val="0"/>
-            </w:rPr>
-          </w:r>
-        </w:p>
-        <w:p>
-          <w:pPr>
-            <w:widowControl w:val="0"/>
-            <w:tabs>
-              <w:tab w:val="right" w:leader="none" w:pos="12000"/>
-            </w:tabs>
-            <w:spacing w:before="60" w:lineRule="auto"/>
-            <w:ind w:left="360" w:firstLine="0"/>
-            <w:rPr>
-              <w:rFonts w:ascii="Arial" w:cs="Arial" w:eastAsia="Arial" w:hAnsi="Arial"/>
-              <w:b w:val="0"/>
-              <w:i w:val="0"/>
-              <w:smallCaps w:val="0"/>
-              <w:strike w:val="0"/>
-              <w:color w:val="000000"/>
-              <w:sz w:val="22"/>
-              <w:szCs w:val="22"/>
-              <w:u w:val="none"/>
-              <w:shd w:fill="auto" w:val="clear"/>
-              <w:vertAlign w:val="baseline"/>
-            </w:rPr>
-          </w:pPr>
-          <w:hyperlink w:anchor="_26in1rg">
-            <w:r>
-              <w:rPr>
-                <w:rFonts w:ascii="Arial" w:cs="Arial" w:eastAsia="Arial" w:hAnsi="Arial"/>
-                <w:b w:val="0"/>
-                <w:i w:val="0"/>
-                <w:smallCaps w:val="0"/>
-                <w:strike w:val="0"/>
-                <w:color w:val="000000"/>
-                <w:sz w:val="22"/>
-                <w:szCs w:val="22"/>
-                <w:u w:val="none"/>
-                <w:shd w:fill="auto" w:val="clear"/>
-                <w:vertAlign w:val="baseline"/>
-                <w:rtl w:val="0"/>
-              </w:rPr>
-              <w:t xml:space="preserve">3.12. Requirements for operation and deployment</w:t>
+              <w:t xml:space="preserve">3.1.3. Assumptions and dependencies</w:t>
               <w:tab/>
               <w:t xml:space="preserve">12</w:t>
-            </w:r>
-          </w:hyperlink>
-          <w:r>
-            <w:rPr>
-              <w:rtl w:val="0"/>
-            </w:rPr>
-          </w:r>
-        </w:p>
-        <w:p>
-          <w:pPr>
-            <w:widowControl w:val="0"/>
-            <w:tabs>
-              <w:tab w:val="right" w:leader="none" w:pos="12000"/>
-            </w:tabs>
-            <w:spacing w:before="60" w:lineRule="auto"/>
-            <w:ind w:left="720" w:firstLine="0"/>
-            <w:rPr>
-              <w:rFonts w:ascii="Arial" w:cs="Arial" w:eastAsia="Arial" w:hAnsi="Arial"/>
-              <w:b w:val="0"/>
-              <w:i w:val="0"/>
-              <w:smallCaps w:val="0"/>
-              <w:strike w:val="0"/>
-              <w:color w:val="000000"/>
-              <w:sz w:val="22"/>
-              <w:szCs w:val="22"/>
-              <w:u w:val="none"/>
-              <w:shd w:fill="auto" w:val="clear"/>
-              <w:vertAlign w:val="baseline"/>
-            </w:rPr>
-          </w:pPr>
-          <w:hyperlink w:anchor="_ohrd01sfx8gd">
-            <w:r>
-              <w:rPr>
-                <w:rFonts w:ascii="Arial" w:cs="Arial" w:eastAsia="Arial" w:hAnsi="Arial"/>
-                <w:b w:val="0"/>
-                <w:i w:val="0"/>
-                <w:smallCaps w:val="0"/>
-                <w:strike w:val="0"/>
-                <w:color w:val="000000"/>
-                <w:sz w:val="22"/>
-                <w:szCs w:val="22"/>
-                <w:u w:val="none"/>
-                <w:shd w:fill="auto" w:val="clear"/>
-                <w:vertAlign w:val="baseline"/>
-                <w:rtl w:val="0"/>
-              </w:rPr>
-              <w:t xml:space="preserve">3.12.1. Safety objectives</w:t>
-              <w:tab/>
-              <w:t xml:space="preserve">12</w:t>
-            </w:r>
-          </w:hyperlink>
-          <w:r>
-            <w:rPr>
-              <w:rtl w:val="0"/>
-            </w:rPr>
-          </w:r>
-        </w:p>
-        <w:p>
-          <w:pPr>
-            <w:widowControl w:val="0"/>
-            <w:tabs>
-              <w:tab w:val="right" w:leader="none" w:pos="12000"/>
-            </w:tabs>
-            <w:spacing w:before="60" w:lineRule="auto"/>
-            <w:ind w:left="720" w:firstLine="0"/>
-            <w:rPr>
-              <w:rFonts w:ascii="Arial" w:cs="Arial" w:eastAsia="Arial" w:hAnsi="Arial"/>
-              <w:b w:val="0"/>
-              <w:i w:val="0"/>
-              <w:smallCaps w:val="0"/>
-              <w:strike w:val="0"/>
-              <w:color w:val="000000"/>
-              <w:sz w:val="22"/>
-              <w:szCs w:val="22"/>
-              <w:u w:val="none"/>
-              <w:shd w:fill="auto" w:val="clear"/>
-              <w:vertAlign w:val="baseline"/>
-            </w:rPr>
-          </w:pPr>
-          <w:hyperlink w:anchor="_dtp661a3hvf1">
-            <w:r>
-              <w:rPr>
-                <w:rFonts w:ascii="Arial" w:cs="Arial" w:eastAsia="Arial" w:hAnsi="Arial"/>
-                <w:b w:val="0"/>
-                <w:i w:val="0"/>
-                <w:smallCaps w:val="0"/>
-                <w:strike w:val="0"/>
-                <w:color w:val="000000"/>
-                <w:sz w:val="22"/>
-                <w:szCs w:val="22"/>
-                <w:u w:val="none"/>
-                <w:shd w:fill="auto" w:val="clear"/>
-                <w:vertAlign w:val="baseline"/>
-                <w:rtl w:val="0"/>
-              </w:rPr>
-              <w:t xml:space="preserve">3.12.2. Operational safety</w:t>
-              <w:tab/>
-              <w:t xml:space="preserve">12</w:t>
-            </w:r>
-          </w:hyperlink>
-          <w:r>
-            <w:rPr>
-              <w:rtl w:val="0"/>
-            </w:rPr>
-          </w:r>
-        </w:p>
-        <w:p>
-          <w:pPr>
-            <w:widowControl w:val="0"/>
-            <w:tabs>
-              <w:tab w:val="right" w:leader="none" w:pos="12000"/>
-            </w:tabs>
-            <w:spacing w:before="60" w:lineRule="auto"/>
-            <w:ind w:left="720" w:firstLine="0"/>
-            <w:rPr>
-              <w:rFonts w:ascii="Arial" w:cs="Arial" w:eastAsia="Arial" w:hAnsi="Arial"/>
-              <w:b w:val="0"/>
-              <w:i w:val="0"/>
-              <w:smallCaps w:val="0"/>
-              <w:strike w:val="0"/>
-              <w:color w:val="000000"/>
-              <w:sz w:val="22"/>
-              <w:szCs w:val="22"/>
-              <w:u w:val="none"/>
-              <w:shd w:fill="auto" w:val="clear"/>
-              <w:vertAlign w:val="baseline"/>
-            </w:rPr>
-          </w:pPr>
-          <w:hyperlink w:anchor="_lnxbz9">
-            <w:r>
-              <w:rPr>
-                <w:rFonts w:ascii="Arial" w:cs="Arial" w:eastAsia="Arial" w:hAnsi="Arial"/>
-                <w:b w:val="0"/>
-                <w:i w:val="0"/>
-                <w:smallCaps w:val="0"/>
-                <w:strike w:val="0"/>
-                <w:color w:val="000000"/>
-                <w:sz w:val="22"/>
-                <w:szCs w:val="22"/>
-                <w:u w:val="none"/>
-                <w:shd w:fill="auto" w:val="clear"/>
-                <w:vertAlign w:val="baseline"/>
-                <w:rtl w:val="0"/>
-              </w:rPr>
-              <w:t xml:space="preserve">3.12.3. Installation procedure</w:t>
-              <w:tab/>
-              <w:t xml:space="preserve">12</w:t>
-            </w:r>
-          </w:hyperlink>
-          <w:r>
-            <w:rPr>
-              <w:rtl w:val="0"/>
-            </w:rPr>
-          </w:r>
-        </w:p>
-        <w:p>
-          <w:pPr>
-            <w:widowControl w:val="0"/>
-            <w:tabs>
-              <w:tab w:val="right" w:leader="none" w:pos="12000"/>
-            </w:tabs>
-            <w:spacing w:before="60" w:lineRule="auto"/>
-            <w:ind w:left="720" w:firstLine="0"/>
-            <w:rPr>
-              <w:rFonts w:ascii="Arial" w:cs="Arial" w:eastAsia="Arial" w:hAnsi="Arial"/>
-              <w:b w:val="0"/>
-              <w:i w:val="0"/>
-              <w:smallCaps w:val="0"/>
-              <w:strike w:val="0"/>
-              <w:color w:val="000000"/>
-              <w:sz w:val="22"/>
-              <w:szCs w:val="22"/>
-              <w:u w:val="none"/>
-              <w:shd w:fill="auto" w:val="clear"/>
-              <w:vertAlign w:val="baseline"/>
-            </w:rPr>
-          </w:pPr>
-          <w:hyperlink w:anchor="_6y2otfgmevo5">
-            <w:r>
-              <w:rPr>
-                <w:rFonts w:ascii="Arial" w:cs="Arial" w:eastAsia="Arial" w:hAnsi="Arial"/>
-                <w:b w:val="0"/>
-                <w:i w:val="0"/>
-                <w:smallCaps w:val="0"/>
-                <w:strike w:val="0"/>
-                <w:color w:val="000000"/>
-                <w:sz w:val="22"/>
-                <w:szCs w:val="22"/>
-                <w:u w:val="none"/>
-                <w:shd w:fill="auto" w:val="clear"/>
-                <w:vertAlign w:val="baseline"/>
-                <w:rtl w:val="0"/>
-              </w:rPr>
-              <w:t xml:space="preserve">3.12.4. Pilot or trial operation</w:t>
-              <w:tab/>
-              <w:t xml:space="preserve">12</w:t>
-            </w:r>
-          </w:hyperlink>
-          <w:r>
-            <w:rPr>
-              <w:rtl w:val="0"/>
-            </w:rPr>
-          </w:r>
-        </w:p>
-        <w:p>
-          <w:pPr>
-            <w:widowControl w:val="0"/>
-            <w:tabs>
-              <w:tab w:val="right" w:leader="none" w:pos="12000"/>
-            </w:tabs>
-            <w:spacing w:before="60" w:lineRule="auto"/>
-            <w:ind w:left="720" w:firstLine="0"/>
-            <w:rPr>
-              <w:rFonts w:ascii="Arial" w:cs="Arial" w:eastAsia="Arial" w:hAnsi="Arial"/>
-              <w:b w:val="0"/>
-              <w:i w:val="0"/>
-              <w:smallCaps w:val="0"/>
-              <w:strike w:val="0"/>
-              <w:color w:val="000000"/>
-              <w:sz w:val="22"/>
-              <w:szCs w:val="22"/>
-              <w:u w:val="none"/>
-              <w:shd w:fill="auto" w:val="clear"/>
-              <w:vertAlign w:val="baseline"/>
-            </w:rPr>
-          </w:pPr>
-          <w:hyperlink w:anchor="_dqasiwe4goss">
-            <w:r>
-              <w:rPr>
-                <w:rFonts w:ascii="Arial" w:cs="Arial" w:eastAsia="Arial" w:hAnsi="Arial"/>
-                <w:b w:val="0"/>
-                <w:i w:val="0"/>
-                <w:smallCaps w:val="0"/>
-                <w:strike w:val="0"/>
-                <w:color w:val="000000"/>
-                <w:sz w:val="22"/>
-                <w:szCs w:val="22"/>
-                <w:u w:val="none"/>
-                <w:shd w:fill="auto" w:val="clear"/>
-                <w:vertAlign w:val="baseline"/>
-                <w:rtl w:val="0"/>
-              </w:rPr>
-              <w:t xml:space="preserve">3.12.5. Fault response, warranty, service, "restart"</w:t>
-              <w:tab/>
-              <w:t xml:space="preserve">12</w:t>
-            </w:r>
-          </w:hyperlink>
-          <w:r>
-            <w:rPr>
-              <w:rtl w:val="0"/>
-            </w:rPr>
-          </w:r>
-        </w:p>
-        <w:p>
-          <w:pPr>
-            <w:widowControl w:val="0"/>
-            <w:tabs>
-              <w:tab w:val="right" w:leader="none" w:pos="12000"/>
-            </w:tabs>
-            <w:spacing w:before="60" w:lineRule="auto"/>
-            <w:ind w:left="720" w:firstLine="0"/>
-            <w:rPr>
-              <w:rFonts w:ascii="Arial" w:cs="Arial" w:eastAsia="Arial" w:hAnsi="Arial"/>
-              <w:b w:val="0"/>
-              <w:i w:val="0"/>
-              <w:smallCaps w:val="0"/>
-              <w:strike w:val="0"/>
-              <w:color w:val="000000"/>
-              <w:sz w:val="22"/>
-              <w:szCs w:val="22"/>
-              <w:u w:val="none"/>
-              <w:shd w:fill="auto" w:val="clear"/>
-              <w:vertAlign w:val="baseline"/>
-            </w:rPr>
-          </w:pPr>
-          <w:hyperlink w:anchor="_fsp6ut9lsfyt">
-            <w:r>
-              <w:rPr>
-                <w:rFonts w:ascii="Arial" w:cs="Arial" w:eastAsia="Arial" w:hAnsi="Arial"/>
-                <w:b w:val="0"/>
-                <w:i w:val="0"/>
-                <w:smallCaps w:val="0"/>
-                <w:strike w:val="0"/>
-                <w:color w:val="000000"/>
-                <w:sz w:val="22"/>
-                <w:szCs w:val="22"/>
-                <w:u w:val="none"/>
-                <w:shd w:fill="auto" w:val="clear"/>
-                <w:vertAlign w:val="baseline"/>
-                <w:rtl w:val="0"/>
-              </w:rPr>
-              <w:t xml:space="preserve">3.12.6. Trainings</w:t>
-              <w:tab/>
-              <w:t xml:space="preserve">12</w:t>
-            </w:r>
-          </w:hyperlink>
-          <w:r>
-            <w:rPr>
-              <w:rtl w:val="0"/>
-            </w:rPr>
-          </w:r>
-        </w:p>
-        <w:p>
-          <w:pPr>
-            <w:widowControl w:val="0"/>
-            <w:tabs>
-              <w:tab w:val="right" w:leader="none" w:pos="12000"/>
-            </w:tabs>
-            <w:spacing w:before="60" w:lineRule="auto"/>
-            <w:ind w:left="360" w:firstLine="0"/>
-            <w:rPr>
-              <w:rFonts w:ascii="Arial" w:cs="Arial" w:eastAsia="Arial" w:hAnsi="Arial"/>
-              <w:b w:val="0"/>
-              <w:i w:val="0"/>
-              <w:smallCaps w:val="0"/>
-              <w:strike w:val="0"/>
-              <w:color w:val="000000"/>
-              <w:sz w:val="22"/>
-              <w:szCs w:val="22"/>
-              <w:u w:val="none"/>
-              <w:shd w:fill="auto" w:val="clear"/>
-              <w:vertAlign w:val="baseline"/>
-            </w:rPr>
-          </w:pPr>
-          <w:hyperlink w:anchor="_k6k9cg8bpu75">
-            <w:r>
-              <w:rPr>
-                <w:rFonts w:ascii="Arial" w:cs="Arial" w:eastAsia="Arial" w:hAnsi="Arial"/>
-                <w:b w:val="0"/>
-                <w:i w:val="0"/>
-                <w:smallCaps w:val="0"/>
-                <w:strike w:val="0"/>
-                <w:color w:val="000000"/>
-                <w:sz w:val="22"/>
-                <w:szCs w:val="22"/>
-                <w:u w:val="none"/>
-                <w:shd w:fill="auto" w:val="clear"/>
-                <w:vertAlign w:val="baseline"/>
-                <w:rtl w:val="0"/>
-              </w:rPr>
-              <w:t xml:space="preserve">3.13. Quality requirements</w:t>
-              <w:tab/>
-              <w:t xml:space="preserve">12</w:t>
-            </w:r>
-          </w:hyperlink>
-          <w:r>
-            <w:rPr>
-              <w:rtl w:val="0"/>
-            </w:rPr>
-          </w:r>
-        </w:p>
-        <w:p>
-          <w:pPr>
-            <w:widowControl w:val="0"/>
-            <w:tabs>
-              <w:tab w:val="right" w:leader="none" w:pos="12000"/>
-            </w:tabs>
-            <w:spacing w:before="60" w:lineRule="auto"/>
-            <w:ind w:left="720" w:firstLine="0"/>
-            <w:rPr>
-              <w:rFonts w:ascii="Arial" w:cs="Arial" w:eastAsia="Arial" w:hAnsi="Arial"/>
-              <w:b w:val="0"/>
-              <w:i w:val="0"/>
-              <w:smallCaps w:val="0"/>
-              <w:strike w:val="0"/>
-              <w:color w:val="000000"/>
-              <w:sz w:val="22"/>
-              <w:szCs w:val="22"/>
-              <w:u w:val="none"/>
-              <w:shd w:fill="auto" w:val="clear"/>
-              <w:vertAlign w:val="baseline"/>
-            </w:rPr>
-          </w:pPr>
-          <w:hyperlink w:anchor="_j4rs6qfg3ypv">
-            <w:r>
-              <w:rPr>
-                <w:rFonts w:ascii="Arial" w:cs="Arial" w:eastAsia="Arial" w:hAnsi="Arial"/>
-                <w:b w:val="0"/>
-                <w:i w:val="0"/>
-                <w:smallCaps w:val="0"/>
-                <w:strike w:val="0"/>
-                <w:color w:val="000000"/>
-                <w:sz w:val="22"/>
-                <w:szCs w:val="22"/>
-                <w:u w:val="none"/>
-                <w:shd w:fill="auto" w:val="clear"/>
-                <w:vertAlign w:val="baseline"/>
-                <w:rtl w:val="0"/>
-              </w:rPr>
-              <w:t xml:space="preserve">3.13.1. Quality characteristics</w:t>
-              <w:tab/>
-              <w:t xml:space="preserve">12</w:t>
-            </w:r>
-          </w:hyperlink>
-          <w:r>
-            <w:rPr>
-              <w:rtl w:val="0"/>
-            </w:rPr>
-          </w:r>
-        </w:p>
-        <w:p>
-          <w:pPr>
-            <w:widowControl w:val="0"/>
-            <w:tabs>
-              <w:tab w:val="right" w:leader="none" w:pos="12000"/>
-            </w:tabs>
-            <w:spacing w:before="60" w:lineRule="auto"/>
-            <w:ind w:left="720" w:firstLine="0"/>
-            <w:rPr>
-              <w:rFonts w:ascii="Arial" w:cs="Arial" w:eastAsia="Arial" w:hAnsi="Arial"/>
-              <w:b w:val="0"/>
-              <w:i w:val="0"/>
-              <w:smallCaps w:val="0"/>
-              <w:strike w:val="0"/>
-              <w:color w:val="000000"/>
-              <w:sz w:val="22"/>
-              <w:szCs w:val="22"/>
-              <w:u w:val="none"/>
-              <w:shd w:fill="auto" w:val="clear"/>
-              <w:vertAlign w:val="baseline"/>
-            </w:rPr>
-          </w:pPr>
-          <w:hyperlink w:anchor="_4tci9dy2e2o6">
-            <w:r>
-              <w:rPr>
-                <w:rFonts w:ascii="Arial" w:cs="Arial" w:eastAsia="Arial" w:hAnsi="Arial"/>
-                <w:b w:val="0"/>
-                <w:i w:val="0"/>
-                <w:smallCaps w:val="0"/>
-                <w:strike w:val="0"/>
-                <w:color w:val="000000"/>
-                <w:sz w:val="22"/>
-                <w:szCs w:val="22"/>
-                <w:u w:val="none"/>
-                <w:shd w:fill="auto" w:val="clear"/>
-                <w:vertAlign w:val="baseline"/>
-                <w:rtl w:val="0"/>
-              </w:rPr>
-              <w:t xml:space="preserve">3.13.2. Quality assurance</w:t>
-              <w:tab/>
-              <w:t xml:space="preserve">12</w:t>
-            </w:r>
-          </w:hyperlink>
-          <w:r>
-            <w:rPr>
-              <w:rtl w:val="0"/>
-            </w:rPr>
-          </w:r>
-        </w:p>
-        <w:p>
-          <w:pPr>
-            <w:widowControl w:val="0"/>
-            <w:tabs>
-              <w:tab w:val="right" w:leader="none" w:pos="12000"/>
-            </w:tabs>
-            <w:spacing w:before="60" w:lineRule="auto"/>
-            <w:ind w:left="720" w:firstLine="0"/>
-            <w:rPr>
-              <w:rFonts w:ascii="Arial" w:cs="Arial" w:eastAsia="Arial" w:hAnsi="Arial"/>
-              <w:b w:val="0"/>
-              <w:i w:val="0"/>
-              <w:smallCaps w:val="0"/>
-              <w:strike w:val="0"/>
-              <w:color w:val="000000"/>
-              <w:sz w:val="22"/>
-              <w:szCs w:val="22"/>
-              <w:u w:val="none"/>
-              <w:shd w:fill="auto" w:val="clear"/>
-              <w:vertAlign w:val="baseline"/>
-            </w:rPr>
-          </w:pPr>
-          <w:hyperlink w:anchor="_3vyig7vhwyo3">
-            <w:r>
-              <w:rPr>
-                <w:rFonts w:ascii="Arial" w:cs="Arial" w:eastAsia="Arial" w:hAnsi="Arial"/>
-                <w:b w:val="0"/>
-                <w:i w:val="0"/>
-                <w:smallCaps w:val="0"/>
-                <w:strike w:val="0"/>
-                <w:color w:val="000000"/>
-                <w:sz w:val="22"/>
-                <w:szCs w:val="22"/>
-                <w:u w:val="none"/>
-                <w:shd w:fill="auto" w:val="clear"/>
-                <w:vertAlign w:val="baseline"/>
-                <w:rtl w:val="0"/>
-              </w:rPr>
-              <w:t xml:space="preserve">3.13.3. Proof of quality</w:t>
-              <w:tab/>
-              <w:t xml:space="preserve">12</w:t>
-            </w:r>
-          </w:hyperlink>
-          <w:r>
-            <w:rPr>
-              <w:rtl w:val="0"/>
-            </w:rPr>
-          </w:r>
-        </w:p>
-        <w:p>
-          <w:pPr>
-            <w:widowControl w:val="0"/>
-            <w:tabs>
-              <w:tab w:val="right" w:leader="none" w:pos="12000"/>
-            </w:tabs>
-            <w:spacing w:before="60" w:lineRule="auto"/>
-            <w:ind w:left="720" w:firstLine="0"/>
-            <w:rPr>
-              <w:rFonts w:ascii="Arial" w:cs="Arial" w:eastAsia="Arial" w:hAnsi="Arial"/>
-              <w:b w:val="0"/>
-              <w:i w:val="0"/>
-              <w:smallCaps w:val="0"/>
-              <w:strike w:val="0"/>
-              <w:color w:val="000000"/>
-              <w:sz w:val="22"/>
-              <w:szCs w:val="22"/>
-              <w:u w:val="none"/>
-              <w:shd w:fill="auto" w:val="clear"/>
-              <w:vertAlign w:val="baseline"/>
-            </w:rPr>
-          </w:pPr>
-          <w:hyperlink w:anchor="_bhf8x6mjk89o">
-            <w:r>
-              <w:rPr>
-                <w:rFonts w:ascii="Arial" w:cs="Arial" w:eastAsia="Arial" w:hAnsi="Arial"/>
-                <w:b w:val="0"/>
-                <w:i w:val="0"/>
-                <w:smallCaps w:val="0"/>
-                <w:strike w:val="0"/>
-                <w:color w:val="000000"/>
-                <w:sz w:val="22"/>
-                <w:szCs w:val="22"/>
-                <w:u w:val="none"/>
-                <w:shd w:fill="auto" w:val="clear"/>
-                <w:vertAlign w:val="baseline"/>
-                <w:rtl w:val="0"/>
-              </w:rPr>
-              <w:t xml:space="preserve">3.13.4. Disclosure of quality control plans</w:t>
-              <w:tab/>
-              <w:t xml:space="preserve">12</w:t>
-            </w:r>
-          </w:hyperlink>
-          <w:r>
-            <w:rPr>
-              <w:rtl w:val="0"/>
-            </w:rPr>
-          </w:r>
-        </w:p>
-        <w:p>
-          <w:pPr>
-            <w:widowControl w:val="0"/>
-            <w:tabs>
-              <w:tab w:val="right" w:leader="none" w:pos="12000"/>
-            </w:tabs>
-            <w:spacing w:before="60" w:lineRule="auto"/>
-            <w:ind w:left="720" w:firstLine="0"/>
-            <w:rPr>
-              <w:rFonts w:ascii="Arial" w:cs="Arial" w:eastAsia="Arial" w:hAnsi="Arial"/>
-              <w:b w:val="0"/>
-              <w:i w:val="0"/>
-              <w:smallCaps w:val="0"/>
-              <w:strike w:val="0"/>
-              <w:color w:val="000000"/>
-              <w:sz w:val="22"/>
-              <w:szCs w:val="22"/>
-              <w:u w:val="none"/>
-              <w:shd w:fill="auto" w:val="clear"/>
-              <w:vertAlign w:val="baseline"/>
-            </w:rPr>
-          </w:pPr>
-          <w:hyperlink w:anchor="_cg4yeusc4704">
-            <w:r>
-              <w:rPr>
-                <w:rFonts w:ascii="Arial" w:cs="Arial" w:eastAsia="Arial" w:hAnsi="Arial"/>
-                <w:b w:val="0"/>
-                <w:i w:val="0"/>
-                <w:smallCaps w:val="0"/>
-                <w:strike w:val="0"/>
-                <w:color w:val="000000"/>
-                <w:sz w:val="22"/>
-                <w:szCs w:val="22"/>
-                <w:u w:val="none"/>
-                <w:shd w:fill="auto" w:val="clear"/>
-                <w:vertAlign w:val="baseline"/>
-                <w:rtl w:val="0"/>
-              </w:rPr>
-              <w:t xml:space="preserve">3.13.5. Reports, protocols to prove the procedure according to the quality control plans</w:t>
-              <w:tab/>
-              <w:t xml:space="preserve">12</w:t>
-            </w:r>
-          </w:hyperlink>
-          <w:r>
-            <w:rPr>
-              <w:rtl w:val="0"/>
-            </w:rPr>
-          </w:r>
-        </w:p>
-        <w:p>
-          <w:pPr>
-            <w:widowControl w:val="0"/>
-            <w:tabs>
-              <w:tab w:val="right" w:leader="none" w:pos="12000"/>
-            </w:tabs>
-            <w:spacing w:before="60" w:lineRule="auto"/>
-            <w:ind w:left="360" w:firstLine="0"/>
-            <w:rPr>
-              <w:rFonts w:ascii="Arial" w:cs="Arial" w:eastAsia="Arial" w:hAnsi="Arial"/>
-              <w:b w:val="0"/>
-              <w:i w:val="0"/>
-              <w:smallCaps w:val="0"/>
-              <w:strike w:val="0"/>
-              <w:color w:val="000000"/>
-              <w:sz w:val="22"/>
-              <w:szCs w:val="22"/>
-              <w:u w:val="none"/>
-              <w:shd w:fill="auto" w:val="clear"/>
-              <w:vertAlign w:val="baseline"/>
-            </w:rPr>
-          </w:pPr>
-          <w:hyperlink w:anchor="_3ul5v464ls5e">
-            <w:r>
-              <w:rPr>
-                <w:rFonts w:ascii="Arial" w:cs="Arial" w:eastAsia="Arial" w:hAnsi="Arial"/>
-                <w:b w:val="0"/>
-                <w:i w:val="0"/>
-                <w:smallCaps w:val="0"/>
-                <w:strike w:val="0"/>
-                <w:color w:val="000000"/>
-                <w:sz w:val="22"/>
-                <w:szCs w:val="22"/>
-                <w:u w:val="none"/>
-                <w:shd w:fill="auto" w:val="clear"/>
-                <w:vertAlign w:val="baseline"/>
-                <w:rtl w:val="0"/>
-              </w:rPr>
-              <w:t xml:space="preserve">3.14. Requirement for development</w:t>
-              <w:tab/>
-              <w:t xml:space="preserve">13</w:t>
-            </w:r>
-          </w:hyperlink>
-          <w:r>
-            <w:rPr>
-              <w:rtl w:val="0"/>
-            </w:rPr>
-          </w:r>
-        </w:p>
-        <w:p>
-          <w:pPr>
-            <w:widowControl w:val="0"/>
-            <w:tabs>
-              <w:tab w:val="right" w:leader="none" w:pos="12000"/>
-            </w:tabs>
-            <w:spacing w:before="60" w:lineRule="auto"/>
-            <w:ind w:left="720" w:firstLine="0"/>
-            <w:rPr>
-              <w:rFonts w:ascii="Arial" w:cs="Arial" w:eastAsia="Arial" w:hAnsi="Arial"/>
-              <w:b w:val="0"/>
-              <w:i w:val="0"/>
-              <w:smallCaps w:val="0"/>
-              <w:strike w:val="0"/>
-              <w:color w:val="000000"/>
-              <w:sz w:val="22"/>
-              <w:szCs w:val="22"/>
-              <w:u w:val="none"/>
-              <w:shd w:fill="auto" w:val="clear"/>
-              <w:vertAlign w:val="baseline"/>
-            </w:rPr>
-          </w:pPr>
-          <w:hyperlink w:anchor="_ugyphiti55ys">
-            <w:r>
-              <w:rPr>
-                <w:rFonts w:ascii="Arial" w:cs="Arial" w:eastAsia="Arial" w:hAnsi="Arial"/>
-                <w:b w:val="0"/>
-                <w:i w:val="0"/>
-                <w:smallCaps w:val="0"/>
-                <w:strike w:val="0"/>
-                <w:color w:val="000000"/>
-                <w:sz w:val="22"/>
-                <w:szCs w:val="22"/>
-                <w:u w:val="none"/>
-                <w:shd w:fill="auto" w:val="clear"/>
-                <w:vertAlign w:val="baseline"/>
-                <w:rtl w:val="0"/>
-              </w:rPr>
-              <w:t xml:space="preserve">3.14.1. Design constraints</w:t>
-              <w:tab/>
-              <w:t xml:space="preserve">13</w:t>
-            </w:r>
-          </w:hyperlink>
-          <w:r>
-            <w:rPr>
-              <w:rtl w:val="0"/>
-            </w:rPr>
-          </w:r>
-        </w:p>
-        <w:p>
-          <w:pPr>
-            <w:widowControl w:val="0"/>
-            <w:tabs>
-              <w:tab w:val="right" w:leader="none" w:pos="12000"/>
-            </w:tabs>
-            <w:spacing w:before="60" w:lineRule="auto"/>
-            <w:ind w:left="720" w:firstLine="0"/>
-            <w:rPr>
-              <w:rFonts w:ascii="Arial" w:cs="Arial" w:eastAsia="Arial" w:hAnsi="Arial"/>
-              <w:b w:val="0"/>
-              <w:i w:val="0"/>
-              <w:smallCaps w:val="0"/>
-              <w:strike w:val="0"/>
-              <w:color w:val="000000"/>
-              <w:sz w:val="22"/>
-              <w:szCs w:val="22"/>
-              <w:u w:val="none"/>
-              <w:shd w:fill="auto" w:val="clear"/>
-              <w:vertAlign w:val="baseline"/>
-            </w:rPr>
-          </w:pPr>
-          <w:hyperlink w:anchor="_35nkun2">
-            <w:r>
-              <w:rPr>
-                <w:rFonts w:ascii="Arial" w:cs="Arial" w:eastAsia="Arial" w:hAnsi="Arial"/>
-                <w:b w:val="0"/>
-                <w:i w:val="0"/>
-                <w:smallCaps w:val="0"/>
-                <w:strike w:val="0"/>
-                <w:color w:val="000000"/>
-                <w:sz w:val="22"/>
-                <w:szCs w:val="22"/>
-                <w:u w:val="none"/>
-                <w:shd w:fill="auto" w:val="clear"/>
-                <w:vertAlign w:val="baseline"/>
-                <w:rtl w:val="0"/>
-              </w:rPr>
-              <w:t xml:space="preserve">3.14.2. Development environment</w:t>
-              <w:tab/>
-              <w:t xml:space="preserve">13</w:t>
-            </w:r>
-          </w:hyperlink>
-          <w:r>
-            <w:rPr>
-              <w:rtl w:val="0"/>
-            </w:rPr>
-          </w:r>
-        </w:p>
-        <w:p>
-          <w:pPr>
-            <w:widowControl w:val="0"/>
-            <w:tabs>
-              <w:tab w:val="right" w:leader="none" w:pos="12000"/>
-            </w:tabs>
-            <w:spacing w:before="60" w:lineRule="auto"/>
-            <w:ind w:left="720" w:firstLine="0"/>
-            <w:rPr>
-              <w:rFonts w:ascii="Arial" w:cs="Arial" w:eastAsia="Arial" w:hAnsi="Arial"/>
-              <w:b w:val="0"/>
-              <w:i w:val="0"/>
-              <w:smallCaps w:val="0"/>
-              <w:strike w:val="0"/>
-              <w:color w:val="000000"/>
-              <w:sz w:val="22"/>
-              <w:szCs w:val="22"/>
-              <w:u w:val="none"/>
-              <w:shd w:fill="auto" w:val="clear"/>
-              <w:vertAlign w:val="baseline"/>
-            </w:rPr>
-          </w:pPr>
-          <w:hyperlink w:anchor="_1ksv4uv">
-            <w:r>
-              <w:rPr>
-                <w:rFonts w:ascii="Arial" w:cs="Arial" w:eastAsia="Arial" w:hAnsi="Arial"/>
-                <w:b w:val="0"/>
-                <w:i w:val="0"/>
-                <w:smallCaps w:val="0"/>
-                <w:strike w:val="0"/>
-                <w:color w:val="000000"/>
-                <w:sz w:val="22"/>
-                <w:szCs w:val="22"/>
-                <w:u w:val="none"/>
-                <w:shd w:fill="auto" w:val="clear"/>
-                <w:vertAlign w:val="baseline"/>
-                <w:rtl w:val="0"/>
-              </w:rPr>
-              <w:t xml:space="preserve">3.14.3. Project organization</w:t>
-              <w:tab/>
-              <w:t xml:space="preserve">13</w:t>
-            </w:r>
-          </w:hyperlink>
-          <w:r>
-            <w:rPr>
-              <w:rtl w:val="0"/>
-            </w:rPr>
-          </w:r>
-        </w:p>
-        <w:p>
-          <w:pPr>
-            <w:widowControl w:val="0"/>
-            <w:tabs>
-              <w:tab w:val="right" w:leader="none" w:pos="12000"/>
-            </w:tabs>
-            <w:spacing w:before="60" w:lineRule="auto"/>
-            <w:ind w:left="720" w:firstLine="0"/>
-            <w:rPr>
-              <w:rFonts w:ascii="Arial" w:cs="Arial" w:eastAsia="Arial" w:hAnsi="Arial"/>
-              <w:b w:val="0"/>
-              <w:i w:val="0"/>
-              <w:smallCaps w:val="0"/>
-              <w:strike w:val="0"/>
-              <w:color w:val="000000"/>
-              <w:sz w:val="22"/>
-              <w:szCs w:val="22"/>
-              <w:u w:val="none"/>
-              <w:shd w:fill="auto" w:val="clear"/>
-              <w:vertAlign w:val="baseline"/>
-            </w:rPr>
-          </w:pPr>
-          <w:hyperlink w:anchor="_m7abws239zgi">
-            <w:r>
-              <w:rPr>
-                <w:rFonts w:ascii="Arial" w:cs="Arial" w:eastAsia="Arial" w:hAnsi="Arial"/>
-                <w:b w:val="0"/>
-                <w:i w:val="0"/>
-                <w:smallCaps w:val="0"/>
-                <w:strike w:val="0"/>
-                <w:color w:val="000000"/>
-                <w:sz w:val="22"/>
-                <w:szCs w:val="22"/>
-                <w:u w:val="none"/>
-                <w:shd w:fill="auto" w:val="clear"/>
-                <w:vertAlign w:val="baseline"/>
-                <w:rtl w:val="0"/>
-              </w:rPr>
-              <w:t xml:space="preserve">3.14.4. Project planning</w:t>
-              <w:tab/>
-              <w:t xml:space="preserve">13</w:t>
-            </w:r>
-          </w:hyperlink>
-          <w:r>
-            <w:rPr>
-              <w:rtl w:val="0"/>
-            </w:rPr>
-          </w:r>
-        </w:p>
-        <w:p>
-          <w:pPr>
-            <w:widowControl w:val="0"/>
-            <w:tabs>
-              <w:tab w:val="right" w:leader="none" w:pos="12000"/>
-            </w:tabs>
-            <w:spacing w:before="60" w:lineRule="auto"/>
-            <w:ind w:left="720" w:firstLine="0"/>
-            <w:rPr>
-              <w:rFonts w:ascii="Arial" w:cs="Arial" w:eastAsia="Arial" w:hAnsi="Arial"/>
-              <w:b w:val="0"/>
-              <w:i w:val="0"/>
-              <w:smallCaps w:val="0"/>
-              <w:strike w:val="0"/>
-              <w:color w:val="000000"/>
-              <w:sz w:val="22"/>
-              <w:szCs w:val="22"/>
-              <w:u w:val="none"/>
-              <w:shd w:fill="auto" w:val="clear"/>
-              <w:vertAlign w:val="baseline"/>
-            </w:rPr>
-          </w:pPr>
-          <w:hyperlink w:anchor="_9si3siyqvg0k">
-            <w:r>
-              <w:rPr>
-                <w:rFonts w:ascii="Arial" w:cs="Arial" w:eastAsia="Arial" w:hAnsi="Arial"/>
-                <w:b w:val="0"/>
-                <w:i w:val="0"/>
-                <w:smallCaps w:val="0"/>
-                <w:strike w:val="0"/>
-                <w:color w:val="000000"/>
-                <w:sz w:val="22"/>
-                <w:szCs w:val="22"/>
-                <w:u w:val="none"/>
-                <w:shd w:fill="auto" w:val="clear"/>
-                <w:vertAlign w:val="baseline"/>
-                <w:rtl w:val="0"/>
-              </w:rPr>
-              <w:t xml:space="preserve">3.14.5. Project monitoring</w:t>
-              <w:tab/>
-              <w:t xml:space="preserve">13</w:t>
-            </w:r>
-          </w:hyperlink>
-          <w:r>
-            <w:rPr>
-              <w:rtl w:val="0"/>
-            </w:rPr>
-          </w:r>
-        </w:p>
-        <w:p>
-          <w:pPr>
-            <w:widowControl w:val="0"/>
-            <w:tabs>
-              <w:tab w:val="right" w:leader="none" w:pos="12000"/>
-            </w:tabs>
-            <w:spacing w:before="60" w:lineRule="auto"/>
-            <w:ind w:left="720" w:firstLine="0"/>
-            <w:rPr>
-              <w:rFonts w:ascii="Arial" w:cs="Arial" w:eastAsia="Arial" w:hAnsi="Arial"/>
-              <w:b w:val="0"/>
-              <w:i w:val="0"/>
-              <w:smallCaps w:val="0"/>
-              <w:strike w:val="0"/>
-              <w:color w:val="000000"/>
-              <w:sz w:val="22"/>
-              <w:szCs w:val="22"/>
-              <w:u w:val="none"/>
-              <w:shd w:fill="auto" w:val="clear"/>
-              <w:vertAlign w:val="baseline"/>
-            </w:rPr>
-          </w:pPr>
-          <w:hyperlink w:anchor="_44sinio">
-            <w:r>
-              <w:rPr>
-                <w:rFonts w:ascii="Arial" w:cs="Arial" w:eastAsia="Arial" w:hAnsi="Arial"/>
-                <w:b w:val="0"/>
-                <w:i w:val="0"/>
-                <w:smallCaps w:val="0"/>
-                <w:strike w:val="0"/>
-                <w:color w:val="000000"/>
-                <w:sz w:val="22"/>
-                <w:szCs w:val="22"/>
-                <w:u w:val="none"/>
-                <w:shd w:fill="auto" w:val="clear"/>
-                <w:vertAlign w:val="baseline"/>
-                <w:rtl w:val="0"/>
-              </w:rPr>
-              <w:t xml:space="preserve">3.14.6. Project control</w:t>
-              <w:tab/>
-              <w:t xml:space="preserve">13</w:t>
-            </w:r>
-          </w:hyperlink>
-          <w:r>
-            <w:rPr>
-              <w:rtl w:val="0"/>
-            </w:rPr>
-          </w:r>
-        </w:p>
-        <w:p>
-          <w:pPr>
-            <w:widowControl w:val="0"/>
-            <w:tabs>
-              <w:tab w:val="right" w:leader="none" w:pos="12000"/>
-            </w:tabs>
-            <w:spacing w:before="60" w:lineRule="auto"/>
-            <w:ind w:left="720" w:firstLine="0"/>
-            <w:rPr>
-              <w:rFonts w:ascii="Arial" w:cs="Arial" w:eastAsia="Arial" w:hAnsi="Arial"/>
-              <w:b w:val="0"/>
-              <w:i w:val="0"/>
-              <w:smallCaps w:val="0"/>
-              <w:strike w:val="0"/>
-              <w:color w:val="000000"/>
-              <w:sz w:val="22"/>
-              <w:szCs w:val="22"/>
-              <w:u w:val="none"/>
-              <w:shd w:fill="auto" w:val="clear"/>
-              <w:vertAlign w:val="baseline"/>
-            </w:rPr>
-          </w:pPr>
-          <w:hyperlink w:anchor="_2jxsxqh">
-            <w:r>
-              <w:rPr>
-                <w:rFonts w:ascii="Arial" w:cs="Arial" w:eastAsia="Arial" w:hAnsi="Arial"/>
-                <w:b w:val="0"/>
-                <w:i w:val="0"/>
-                <w:smallCaps w:val="0"/>
-                <w:strike w:val="0"/>
-                <w:color w:val="000000"/>
-                <w:sz w:val="22"/>
-                <w:szCs w:val="22"/>
-                <w:u w:val="none"/>
-                <w:shd w:fill="auto" w:val="clear"/>
-                <w:vertAlign w:val="baseline"/>
-                <w:rtl w:val="0"/>
-              </w:rPr>
-              <w:t xml:space="preserve">3.14.7. Configuration management</w:t>
-              <w:tab/>
-              <w:t xml:space="preserve">13</w:t>
-            </w:r>
-          </w:hyperlink>
-          <w:r>
-            <w:rPr>
-              <w:rtl w:val="0"/>
-            </w:rPr>
-          </w:r>
-        </w:p>
-        <w:p>
-          <w:pPr>
-            <w:widowControl w:val="0"/>
-            <w:tabs>
-              <w:tab w:val="right" w:leader="none" w:pos="12000"/>
-            </w:tabs>
-            <w:spacing w:before="60" w:lineRule="auto"/>
-            <w:ind w:left="720" w:firstLine="0"/>
-            <w:rPr>
-              <w:rFonts w:ascii="Arial" w:cs="Arial" w:eastAsia="Arial" w:hAnsi="Arial"/>
-              <w:b w:val="0"/>
-              <w:i w:val="0"/>
-              <w:smallCaps w:val="0"/>
-              <w:strike w:val="0"/>
-              <w:color w:val="000000"/>
-              <w:sz w:val="22"/>
-              <w:szCs w:val="22"/>
-              <w:u w:val="none"/>
-              <w:shd w:fill="auto" w:val="clear"/>
-              <w:vertAlign w:val="baseline"/>
-            </w:rPr>
-          </w:pPr>
-          <w:hyperlink w:anchor="_z337ya">
-            <w:r>
-              <w:rPr>
-                <w:rFonts w:ascii="Arial" w:cs="Arial" w:eastAsia="Arial" w:hAnsi="Arial"/>
-                <w:b w:val="0"/>
-                <w:i w:val="0"/>
-                <w:smallCaps w:val="0"/>
-                <w:strike w:val="0"/>
-                <w:color w:val="000000"/>
-                <w:sz w:val="22"/>
-                <w:szCs w:val="22"/>
-                <w:u w:val="none"/>
-                <w:shd w:fill="auto" w:val="clear"/>
-                <w:vertAlign w:val="baseline"/>
-                <w:rtl w:val="0"/>
-              </w:rPr>
-              <w:t xml:space="preserve">3.14.8. Change management</w:t>
-              <w:tab/>
-              <w:t xml:space="preserve">13</w:t>
-            </w:r>
-          </w:hyperlink>
-          <w:r>
-            <w:rPr>
-              <w:rtl w:val="0"/>
-            </w:rPr>
-          </w:r>
-        </w:p>
-        <w:p>
-          <w:pPr>
-            <w:widowControl w:val="0"/>
-            <w:tabs>
-              <w:tab w:val="right" w:leader="none" w:pos="12000"/>
-            </w:tabs>
-            <w:spacing w:before="60" w:lineRule="auto"/>
-            <w:ind w:left="720" w:firstLine="0"/>
-            <w:rPr>
-              <w:rFonts w:ascii="Arial" w:cs="Arial" w:eastAsia="Arial" w:hAnsi="Arial"/>
-              <w:b w:val="0"/>
-              <w:i w:val="0"/>
-              <w:smallCaps w:val="0"/>
-              <w:strike w:val="0"/>
-              <w:color w:val="000000"/>
-              <w:sz w:val="22"/>
-              <w:szCs w:val="22"/>
-              <w:u w:val="none"/>
-              <w:shd w:fill="auto" w:val="clear"/>
-              <w:vertAlign w:val="baseline"/>
-            </w:rPr>
-          </w:pPr>
-          <w:hyperlink w:anchor="_3j2qqm3">
-            <w:r>
-              <w:rPr>
-                <w:rFonts w:ascii="Arial" w:cs="Arial" w:eastAsia="Arial" w:hAnsi="Arial"/>
-                <w:b w:val="0"/>
-                <w:i w:val="0"/>
-                <w:smallCaps w:val="0"/>
-                <w:strike w:val="0"/>
-                <w:color w:val="000000"/>
-                <w:sz w:val="22"/>
-                <w:szCs w:val="22"/>
-                <w:u w:val="none"/>
-                <w:shd w:fill="auto" w:val="clear"/>
-                <w:vertAlign w:val="baseline"/>
-                <w:rtl w:val="0"/>
-              </w:rPr>
-              <w:t xml:space="preserve">3.14.9. Test requirements</w:t>
-              <w:tab/>
-              <w:t xml:space="preserve">13</w:t>
-            </w:r>
-          </w:hyperlink>
-          <w:r>
-            <w:rPr>
-              <w:rtl w:val="0"/>
-            </w:rPr>
-          </w:r>
-        </w:p>
-        <w:p>
-          <w:pPr>
-            <w:widowControl w:val="0"/>
-            <w:tabs>
-              <w:tab w:val="right" w:leader="none" w:pos="12000"/>
-            </w:tabs>
-            <w:spacing w:before="60" w:lineRule="auto"/>
-            <w:ind w:left="720" w:firstLine="0"/>
-            <w:rPr>
-              <w:rFonts w:ascii="Arial" w:cs="Arial" w:eastAsia="Arial" w:hAnsi="Arial"/>
-              <w:b w:val="0"/>
-              <w:i w:val="0"/>
-              <w:smallCaps w:val="0"/>
-              <w:strike w:val="0"/>
-              <w:color w:val="000000"/>
-              <w:sz w:val="22"/>
-              <w:szCs w:val="22"/>
-              <w:u w:val="none"/>
-              <w:shd w:fill="auto" w:val="clear"/>
-              <w:vertAlign w:val="baseline"/>
-            </w:rPr>
-          </w:pPr>
-          <w:hyperlink w:anchor="_vsdiqb1cf3b9">
-            <w:r>
-              <w:rPr>
-                <w:rFonts w:ascii="Arial" w:cs="Arial" w:eastAsia="Arial" w:hAnsi="Arial"/>
-                <w:b w:val="0"/>
-                <w:i w:val="0"/>
-                <w:smallCaps w:val="0"/>
-                <w:strike w:val="0"/>
-                <w:color w:val="000000"/>
-                <w:sz w:val="22"/>
-                <w:szCs w:val="22"/>
-                <w:u w:val="none"/>
-                <w:shd w:fill="auto" w:val="clear"/>
-                <w:vertAlign w:val="baseline"/>
-                <w:rtl w:val="0"/>
-              </w:rPr>
-              <w:t xml:space="preserve">3.14.10. Reviews, refactoring</w:t>
-              <w:tab/>
-              <w:t xml:space="preserve">13</w:t>
-            </w:r>
-          </w:hyperlink>
-          <w:r>
-            <w:rPr>
-              <w:rtl w:val="0"/>
-            </w:rPr>
-          </w:r>
-        </w:p>
-        <w:p>
-          <w:pPr>
-            <w:widowControl w:val="0"/>
-            <w:tabs>
-              <w:tab w:val="right" w:leader="none" w:pos="12000"/>
-            </w:tabs>
-            <w:spacing w:before="60" w:lineRule="auto"/>
-            <w:rPr>
-              <w:rFonts w:ascii="Arial" w:cs="Arial" w:eastAsia="Arial" w:hAnsi="Arial"/>
-              <w:b w:val="1"/>
-              <w:i w:val="0"/>
-              <w:smallCaps w:val="0"/>
-              <w:strike w:val="0"/>
-              <w:color w:val="000000"/>
-              <w:sz w:val="22"/>
-              <w:szCs w:val="22"/>
-              <w:u w:val="none"/>
-              <w:shd w:fill="auto" w:val="clear"/>
-              <w:vertAlign w:val="baseline"/>
-            </w:rPr>
-          </w:pPr>
-          <w:hyperlink w:anchor="_1ushjyltdopf">
-            <w:r>
-              <w:rPr>
-                <w:rFonts w:ascii="Arial" w:cs="Arial" w:eastAsia="Arial" w:hAnsi="Arial"/>
-                <w:b w:val="1"/>
-                <w:i w:val="0"/>
-                <w:smallCaps w:val="0"/>
-                <w:strike w:val="0"/>
-                <w:color w:val="000000"/>
-                <w:sz w:val="22"/>
-                <w:szCs w:val="22"/>
-                <w:u w:val="none"/>
-                <w:shd w:fill="auto" w:val="clear"/>
-                <w:vertAlign w:val="baseline"/>
-                <w:rtl w:val="0"/>
-              </w:rPr>
-              <w:t xml:space="preserve">4. Appendix</w:t>
-              <w:tab/>
-              <w:t xml:space="preserve">14</w:t>
-            </w:r>
-          </w:hyperlink>
-          <w:r>
-            <w:rPr>
-              <w:rtl w:val="0"/>
-            </w:rPr>
-          </w:r>
-        </w:p>
-        <w:p>
-          <w:pPr>
-            <w:widowControl w:val="0"/>
-            <w:tabs>
-              <w:tab w:val="right" w:leader="none" w:pos="12000"/>
-            </w:tabs>
-            <w:spacing w:before="60" w:lineRule="auto"/>
-            <w:ind w:left="360" w:firstLine="0"/>
-            <w:rPr>
-              <w:rFonts w:ascii="Arial" w:cs="Arial" w:eastAsia="Arial" w:hAnsi="Arial"/>
-              <w:b w:val="0"/>
-              <w:i w:val="0"/>
-              <w:smallCaps w:val="0"/>
-              <w:strike w:val="0"/>
-              <w:color w:val="000000"/>
-              <w:sz w:val="22"/>
-              <w:szCs w:val="22"/>
-              <w:u w:val="none"/>
-              <w:shd w:fill="auto" w:val="clear"/>
-              <w:vertAlign w:val="baseline"/>
-            </w:rPr>
-          </w:pPr>
-          <w:hyperlink w:anchor="_x1e7ndm2wrk2">
-            <w:r>
-              <w:rPr>
-                <w:rFonts w:ascii="Arial" w:cs="Arial" w:eastAsia="Arial" w:hAnsi="Arial"/>
-                <w:b w:val="0"/>
-                <w:i w:val="0"/>
-                <w:smallCaps w:val="0"/>
-                <w:strike w:val="0"/>
-                <w:color w:val="000000"/>
-                <w:sz w:val="22"/>
-                <w:szCs w:val="22"/>
-                <w:u w:val="none"/>
-                <w:shd w:fill="auto" w:val="clear"/>
-                <w:vertAlign w:val="baseline"/>
-                <w:rtl w:val="0"/>
-              </w:rPr>
-              <w:t xml:space="preserve">4.1. Glossary, acronyms and abbreviations</w:t>
-              <w:tab/>
-              <w:t xml:space="preserve">14</w:t>
-            </w:r>
-          </w:hyperlink>
-          <w:r>
-            <w:rPr>
-              <w:rtl w:val="0"/>
-            </w:rPr>
-          </w:r>
-        </w:p>
-        <w:p>
-          <w:pPr>
-            <w:widowControl w:val="0"/>
-            <w:tabs>
-              <w:tab w:val="right" w:leader="none" w:pos="12000"/>
-            </w:tabs>
-            <w:spacing w:before="60" w:lineRule="auto"/>
-            <w:ind w:left="360" w:firstLine="0"/>
-            <w:rPr>
-              <w:rFonts w:ascii="Arial" w:cs="Arial" w:eastAsia="Arial" w:hAnsi="Arial"/>
-              <w:b w:val="0"/>
-              <w:i w:val="0"/>
-              <w:smallCaps w:val="0"/>
-              <w:strike w:val="0"/>
-              <w:color w:val="000000"/>
-              <w:sz w:val="22"/>
-              <w:szCs w:val="22"/>
-              <w:u w:val="none"/>
-              <w:shd w:fill="auto" w:val="clear"/>
-              <w:vertAlign w:val="baseline"/>
-            </w:rPr>
-          </w:pPr>
-          <w:hyperlink w:anchor="_qtntt2b36078">
-            <w:r>
-              <w:rPr>
-                <w:rFonts w:ascii="Arial" w:cs="Arial" w:eastAsia="Arial" w:hAnsi="Arial"/>
-                <w:b w:val="0"/>
-                <w:i w:val="0"/>
-                <w:smallCaps w:val="0"/>
-                <w:strike w:val="0"/>
-                <w:color w:val="000000"/>
-                <w:sz w:val="22"/>
-                <w:szCs w:val="22"/>
-                <w:u w:val="none"/>
-                <w:shd w:fill="auto" w:val="clear"/>
-                <w:vertAlign w:val="baseline"/>
-                <w:rtl w:val="0"/>
-              </w:rPr>
-              <w:t xml:space="preserve">4.2. Data catalog</w:t>
-              <w:tab/>
-              <w:t xml:space="preserve">14</w:t>
-            </w:r>
-          </w:hyperlink>
-          <w:r>
-            <w:rPr>
-              <w:rtl w:val="0"/>
-            </w:rPr>
-          </w:r>
-        </w:p>
-        <w:p>
-          <w:pPr>
-            <w:widowControl w:val="0"/>
-            <w:tabs>
-              <w:tab w:val="right" w:leader="none" w:pos="12000"/>
-            </w:tabs>
-            <w:spacing w:before="60" w:lineRule="auto"/>
-            <w:ind w:left="360" w:firstLine="0"/>
-            <w:rPr>
-              <w:rFonts w:ascii="Arial" w:cs="Arial" w:eastAsia="Arial" w:hAnsi="Arial"/>
-              <w:b w:val="0"/>
-              <w:i w:val="0"/>
-              <w:smallCaps w:val="0"/>
-              <w:strike w:val="0"/>
-              <w:color w:val="000000"/>
-              <w:sz w:val="22"/>
-              <w:szCs w:val="22"/>
-              <w:u w:val="none"/>
-              <w:shd w:fill="auto" w:val="clear"/>
-              <w:vertAlign w:val="baseline"/>
-            </w:rPr>
-          </w:pPr>
-          <w:hyperlink w:anchor="_h0r9tepk5dhr">
-            <w:r>
-              <w:rPr>
-                <w:rFonts w:ascii="Arial" w:cs="Arial" w:eastAsia="Arial" w:hAnsi="Arial"/>
-                <w:b w:val="0"/>
-                <w:i w:val="0"/>
-                <w:smallCaps w:val="0"/>
-                <w:strike w:val="0"/>
-                <w:color w:val="000000"/>
-                <w:sz w:val="22"/>
-                <w:szCs w:val="22"/>
-                <w:u w:val="none"/>
-                <w:shd w:fill="auto" w:val="clear"/>
-                <w:vertAlign w:val="baseline"/>
-                <w:rtl w:val="0"/>
-              </w:rPr>
-              <w:t xml:space="preserve">4.3. Dialog masks</w:t>
-              <w:tab/>
-              <w:t xml:space="preserve">14</w:t>
-            </w:r>
-          </w:hyperlink>
-          <w:r>
-            <w:rPr>
-              <w:rtl w:val="0"/>
-            </w:rPr>
-          </w:r>
-        </w:p>
-        <w:p>
-          <w:pPr>
-            <w:widowControl w:val="0"/>
-            <w:tabs>
-              <w:tab w:val="right" w:leader="none" w:pos="12000"/>
-            </w:tabs>
-            <w:spacing w:before="60" w:lineRule="auto"/>
-            <w:ind w:left="360" w:firstLine="0"/>
-            <w:rPr>
-              <w:rFonts w:ascii="Arial" w:cs="Arial" w:eastAsia="Arial" w:hAnsi="Arial"/>
-              <w:b w:val="0"/>
-              <w:i w:val="0"/>
-              <w:smallCaps w:val="0"/>
-              <w:strike w:val="0"/>
-              <w:color w:val="000000"/>
-              <w:sz w:val="22"/>
-              <w:szCs w:val="22"/>
-              <w:u w:val="none"/>
-              <w:shd w:fill="auto" w:val="clear"/>
-              <w:vertAlign w:val="baseline"/>
-            </w:rPr>
-          </w:pPr>
-          <w:hyperlink w:anchor="_e5u6h1wcuyat">
-            <w:r>
-              <w:rPr>
-                <w:rFonts w:ascii="Arial" w:cs="Arial" w:eastAsia="Arial" w:hAnsi="Arial"/>
-                <w:b w:val="0"/>
-                <w:i w:val="0"/>
-                <w:smallCaps w:val="0"/>
-                <w:strike w:val="0"/>
-                <w:color w:val="000000"/>
-                <w:sz w:val="22"/>
-                <w:szCs w:val="22"/>
-                <w:u w:val="none"/>
-                <w:shd w:fill="auto" w:val="clear"/>
-                <w:vertAlign w:val="baseline"/>
-                <w:rtl w:val="0"/>
-              </w:rPr>
-              <w:t xml:space="preserve">4.4. Print masks</w:t>
-              <w:tab/>
-              <w:t xml:space="preserve">14</w:t>
-            </w:r>
-          </w:hyperlink>
-          <w:r>
-            <w:rPr>
-              <w:rtl w:val="0"/>
-            </w:rPr>
-          </w:r>
-        </w:p>
-        <w:p>
-          <w:pPr>
-            <w:widowControl w:val="0"/>
-            <w:tabs>
-              <w:tab w:val="right" w:leader="none" w:pos="12000"/>
-            </w:tabs>
-            <w:spacing w:before="60" w:lineRule="auto"/>
-            <w:ind w:left="360" w:firstLine="0"/>
-            <w:rPr>
-              <w:rFonts w:ascii="Arial" w:cs="Arial" w:eastAsia="Arial" w:hAnsi="Arial"/>
-              <w:b w:val="0"/>
-              <w:i w:val="0"/>
-              <w:smallCaps w:val="0"/>
-              <w:strike w:val="0"/>
-              <w:color w:val="000000"/>
-              <w:sz w:val="22"/>
-              <w:szCs w:val="22"/>
-              <w:u w:val="none"/>
-              <w:shd w:fill="auto" w:val="clear"/>
-              <w:vertAlign w:val="baseline"/>
-            </w:rPr>
-          </w:pPr>
-          <w:hyperlink w:anchor="_njsj0kx4a9lf">
-            <w:r>
-              <w:rPr>
-                <w:rFonts w:ascii="Arial" w:cs="Arial" w:eastAsia="Arial" w:hAnsi="Arial"/>
-                <w:b w:val="0"/>
-                <w:i w:val="0"/>
-                <w:smallCaps w:val="0"/>
-                <w:strike w:val="0"/>
-                <w:color w:val="000000"/>
-                <w:sz w:val="22"/>
-                <w:szCs w:val="22"/>
-                <w:u w:val="none"/>
-                <w:shd w:fill="auto" w:val="clear"/>
-                <w:vertAlign w:val="baseline"/>
-                <w:rtl w:val="0"/>
-              </w:rPr>
-              <w:t xml:space="preserve">4.5. Global test scenarios/test cases</w:t>
-              <w:tab/>
-              <w:t xml:space="preserve">14</w:t>
-            </w:r>
-          </w:hyperlink>
-          <w:r>
-            <w:rPr>
-              <w:rtl w:val="0"/>
-            </w:rPr>
-          </w:r>
-        </w:p>
-        <w:p>
-          <w:pPr>
-            <w:widowControl w:val="0"/>
-            <w:tabs>
-              <w:tab w:val="right" w:leader="none" w:pos="12000"/>
-            </w:tabs>
-            <w:spacing w:before="60" w:lineRule="auto"/>
-            <w:ind w:left="360" w:firstLine="0"/>
-            <w:rPr>
-              <w:rFonts w:ascii="Arial" w:cs="Arial" w:eastAsia="Arial" w:hAnsi="Arial"/>
-              <w:b w:val="0"/>
-              <w:i w:val="0"/>
-              <w:smallCaps w:val="0"/>
-              <w:strike w:val="0"/>
-              <w:color w:val="000000"/>
-              <w:sz w:val="22"/>
-              <w:szCs w:val="22"/>
-              <w:u w:val="none"/>
-              <w:shd w:fill="auto" w:val="clear"/>
-              <w:vertAlign w:val="baseline"/>
-            </w:rPr>
-          </w:pPr>
-          <w:hyperlink w:anchor="_1pas68uthnul">
-            <w:r>
-              <w:rPr>
-                <w:rFonts w:ascii="Arial" w:cs="Arial" w:eastAsia="Arial" w:hAnsi="Arial"/>
-                <w:b w:val="0"/>
-                <w:i w:val="0"/>
-                <w:smallCaps w:val="0"/>
-                <w:strike w:val="0"/>
-                <w:color w:val="000000"/>
-                <w:sz w:val="22"/>
-                <w:szCs w:val="22"/>
-                <w:u w:val="none"/>
-                <w:shd w:fill="auto" w:val="clear"/>
-                <w:vertAlign w:val="baseline"/>
-                <w:rtl w:val="0"/>
-              </w:rPr>
-              <w:t xml:space="preserve">4.6. Documents to be used</w:t>
-              <w:tab/>
-              <w:t xml:space="preserve">14</w:t>
-            </w:r>
-          </w:hyperlink>
-          <w:r>
-            <w:rPr>
-              <w:rtl w:val="0"/>
-            </w:rPr>
-          </w:r>
-        </w:p>
-        <w:p>
-          <w:pPr>
-            <w:widowControl w:val="0"/>
-            <w:tabs>
-              <w:tab w:val="right" w:leader="none" w:pos="12000"/>
-            </w:tabs>
-            <w:spacing w:before="60" w:lineRule="auto"/>
-            <w:ind w:left="360" w:firstLine="0"/>
-            <w:rPr>
-              <w:rFonts w:ascii="Arial" w:cs="Arial" w:eastAsia="Arial" w:hAnsi="Arial"/>
-              <w:b w:val="0"/>
-              <w:i w:val="0"/>
-              <w:smallCaps w:val="0"/>
-              <w:strike w:val="0"/>
-              <w:color w:val="000000"/>
-              <w:sz w:val="22"/>
-              <w:szCs w:val="22"/>
-              <w:u w:val="none"/>
-              <w:shd w:fill="auto" w:val="clear"/>
-              <w:vertAlign w:val="baseline"/>
-            </w:rPr>
-          </w:pPr>
-          <w:hyperlink w:anchor="_st5xfe2hg1s8">
-            <w:r>
-              <w:rPr>
-                <w:rFonts w:ascii="Arial" w:cs="Arial" w:eastAsia="Arial" w:hAnsi="Arial"/>
-                <w:b w:val="0"/>
-                <w:i w:val="0"/>
-                <w:smallCaps w:val="0"/>
-                <w:strike w:val="0"/>
-                <w:color w:val="000000"/>
-                <w:sz w:val="22"/>
-                <w:szCs w:val="22"/>
-                <w:u w:val="none"/>
-                <w:shd w:fill="auto" w:val="clear"/>
-                <w:vertAlign w:val="baseline"/>
-                <w:rtl w:val="0"/>
-              </w:rPr>
-              <w:t xml:space="preserve">4.7. Documentation requirements</w:t>
-              <w:tab/>
-              <w:t xml:space="preserve">14</w:t>
-            </w:r>
-          </w:hyperlink>
-          <w:r>
-            <w:rPr>
-              <w:rtl w:val="0"/>
-            </w:rPr>
-          </w:r>
-        </w:p>
-        <w:p>
-          <w:pPr>
-            <w:widowControl w:val="0"/>
-            <w:tabs>
-              <w:tab w:val="right" w:leader="none" w:pos="12000"/>
-            </w:tabs>
-            <w:spacing w:before="60" w:lineRule="auto"/>
-            <w:ind w:left="360" w:firstLine="0"/>
-            <w:rPr>
-              <w:rFonts w:ascii="Arial" w:cs="Arial" w:eastAsia="Arial" w:hAnsi="Arial"/>
-              <w:b w:val="0"/>
-              <w:i w:val="0"/>
-              <w:smallCaps w:val="0"/>
-              <w:strike w:val="0"/>
-              <w:color w:val="000000"/>
-              <w:sz w:val="22"/>
-              <w:szCs w:val="22"/>
-              <w:u w:val="none"/>
-              <w:shd w:fill="auto" w:val="clear"/>
-              <w:vertAlign w:val="baseline"/>
-            </w:rPr>
-          </w:pPr>
-          <w:hyperlink w:anchor="_nz591dkp9nqj">
-            <w:r>
-              <w:rPr>
-                <w:rFonts w:ascii="Arial" w:cs="Arial" w:eastAsia="Arial" w:hAnsi="Arial"/>
-                <w:b w:val="0"/>
-                <w:i w:val="0"/>
-                <w:smallCaps w:val="0"/>
-                <w:strike w:val="0"/>
-                <w:color w:val="000000"/>
-                <w:sz w:val="22"/>
-                <w:szCs w:val="22"/>
-                <w:u w:val="none"/>
-                <w:shd w:fill="auto" w:val="clear"/>
-                <w:vertAlign w:val="baseline"/>
-                <w:rtl w:val="0"/>
-              </w:rPr>
-              <w:t xml:space="preserve">4.8. List of software supplies</w:t>
-              <w:tab/>
-              <w:t xml:space="preserve">14</w:t>
-            </w:r>
-          </w:hyperlink>
-          <w:r>
-            <w:rPr>
-              <w:rtl w:val="0"/>
-            </w:rPr>
-          </w:r>
-        </w:p>
-        <w:p>
-          <w:pPr>
-            <w:widowControl w:val="0"/>
-            <w:tabs>
-              <w:tab w:val="right" w:leader="none" w:pos="12000"/>
-            </w:tabs>
-            <w:spacing w:before="60" w:lineRule="auto"/>
-            <w:ind w:left="360" w:firstLine="0"/>
-            <w:rPr>
-              <w:rFonts w:ascii="Arial" w:cs="Arial" w:eastAsia="Arial" w:hAnsi="Arial"/>
-              <w:b w:val="0"/>
-              <w:i w:val="0"/>
-              <w:smallCaps w:val="0"/>
-              <w:strike w:val="0"/>
-              <w:color w:val="000000"/>
-              <w:sz w:val="22"/>
-              <w:szCs w:val="22"/>
-              <w:u w:val="none"/>
-              <w:shd w:fill="auto" w:val="clear"/>
-              <w:vertAlign w:val="baseline"/>
-            </w:rPr>
-          </w:pPr>
-          <w:hyperlink w:anchor="_kw8wektu9284">
-            <w:r>
-              <w:rPr>
-                <w:rFonts w:ascii="Arial" w:cs="Arial" w:eastAsia="Arial" w:hAnsi="Arial"/>
-                <w:b w:val="0"/>
-                <w:i w:val="0"/>
-                <w:smallCaps w:val="0"/>
-                <w:strike w:val="0"/>
-                <w:color w:val="000000"/>
-                <w:sz w:val="22"/>
-                <w:szCs w:val="22"/>
-                <w:u w:val="none"/>
-                <w:shd w:fill="auto" w:val="clear"/>
-                <w:vertAlign w:val="baseline"/>
-                <w:rtl w:val="0"/>
-              </w:rPr>
-              <w:t xml:space="preserve">4.9. Supplies by the customer</w:t>
-              <w:tab/>
-              <w:t xml:space="preserve">14</w:t>
-            </w:r>
-          </w:hyperlink>
-          <w:r>
-            <w:rPr>
-              <w:rtl w:val="0"/>
-            </w:rPr>
-          </w:r>
-        </w:p>
-        <w:p>
-          <w:pPr>
-            <w:widowControl w:val="0"/>
-            <w:tabs>
-              <w:tab w:val="right" w:leader="none" w:pos="12000"/>
-            </w:tabs>
-            <w:spacing w:before="60" w:lineRule="auto"/>
-            <w:ind w:left="360" w:firstLine="0"/>
-            <w:rPr>
-              <w:rFonts w:ascii="Arial" w:cs="Arial" w:eastAsia="Arial" w:hAnsi="Arial"/>
-              <w:b w:val="0"/>
-              <w:i w:val="0"/>
-              <w:smallCaps w:val="0"/>
-              <w:strike w:val="0"/>
-              <w:color w:val="000000"/>
-              <w:sz w:val="22"/>
-              <w:szCs w:val="22"/>
-              <w:u w:val="none"/>
-              <w:shd w:fill="auto" w:val="clear"/>
-              <w:vertAlign w:val="baseline"/>
-            </w:rPr>
-          </w:pPr>
-          <w:hyperlink w:anchor="_1y810tw">
-            <w:r>
-              <w:rPr>
-                <w:rFonts w:ascii="Arial" w:cs="Arial" w:eastAsia="Arial" w:hAnsi="Arial"/>
-                <w:b w:val="0"/>
-                <w:i w:val="0"/>
-                <w:smallCaps w:val="0"/>
-                <w:strike w:val="0"/>
-                <w:color w:val="000000"/>
-                <w:sz w:val="22"/>
-                <w:szCs w:val="22"/>
-                <w:u w:val="none"/>
-                <w:shd w:fill="auto" w:val="clear"/>
-                <w:vertAlign w:val="baseline"/>
-                <w:rtl w:val="0"/>
-              </w:rPr>
-              <w:t xml:space="preserve">4.10. Project organization chart</w:t>
-              <w:tab/>
-              <w:t xml:space="preserve">14</w:t>
-            </w:r>
-          </w:hyperlink>
-          <w:r>
-            <w:rPr>
-              <w:rtl w:val="0"/>
-            </w:rPr>
-          </w:r>
-        </w:p>
-        <w:p>
-          <w:pPr>
-            <w:widowControl w:val="0"/>
-            <w:tabs>
-              <w:tab w:val="right" w:leader="none" w:pos="12000"/>
-            </w:tabs>
-            <w:spacing w:before="60" w:lineRule="auto"/>
-            <w:ind w:left="360" w:firstLine="0"/>
-            <w:rPr>
-              <w:rFonts w:ascii="Arial" w:cs="Arial" w:eastAsia="Arial" w:hAnsi="Arial"/>
-              <w:b w:val="0"/>
-              <w:i w:val="0"/>
-              <w:smallCaps w:val="0"/>
-              <w:strike w:val="0"/>
-              <w:color w:val="000000"/>
-              <w:sz w:val="22"/>
-              <w:szCs w:val="22"/>
-              <w:u w:val="none"/>
-              <w:shd w:fill="auto" w:val="clear"/>
-              <w:vertAlign w:val="baseline"/>
-            </w:rPr>
-          </w:pPr>
-          <w:hyperlink w:anchor="_whe897r4doa8">
-            <w:r>
-              <w:rPr>
-                <w:rFonts w:ascii="Arial" w:cs="Arial" w:eastAsia="Arial" w:hAnsi="Arial"/>
-                <w:b w:val="0"/>
-                <w:i w:val="0"/>
-                <w:smallCaps w:val="0"/>
-                <w:strike w:val="0"/>
-                <w:color w:val="000000"/>
-                <w:sz w:val="22"/>
-                <w:szCs w:val="22"/>
-                <w:u w:val="none"/>
-                <w:shd w:fill="auto" w:val="clear"/>
-                <w:vertAlign w:val="baseline"/>
-                <w:rtl w:val="0"/>
-              </w:rPr>
-              <w:t xml:space="preserve">4.11. Project structure plan</w:t>
-              <w:tab/>
-              <w:t xml:space="preserve">14</w:t>
-            </w:r>
-          </w:hyperlink>
-          <w:r>
-            <w:rPr>
-              <w:rtl w:val="0"/>
-            </w:rPr>
-          </w:r>
-        </w:p>
-        <w:p>
-          <w:pPr>
-            <w:widowControl w:val="0"/>
-            <w:tabs>
-              <w:tab w:val="right" w:leader="none" w:pos="12000"/>
-            </w:tabs>
-            <w:spacing w:before="60" w:lineRule="auto"/>
-            <w:ind w:left="360" w:firstLine="0"/>
-            <w:rPr>
-              <w:rFonts w:ascii="Arial" w:cs="Arial" w:eastAsia="Arial" w:hAnsi="Arial"/>
-              <w:b w:val="0"/>
-              <w:i w:val="0"/>
-              <w:smallCaps w:val="0"/>
-              <w:strike w:val="0"/>
-              <w:color w:val="000000"/>
-              <w:sz w:val="22"/>
-              <w:szCs w:val="22"/>
-              <w:u w:val="none"/>
-              <w:shd w:fill="auto" w:val="clear"/>
-              <w:vertAlign w:val="baseline"/>
-            </w:rPr>
-          </w:pPr>
-          <w:hyperlink w:anchor="_4i7ojhp">
-            <w:r>
-              <w:rPr>
-                <w:rFonts w:ascii="Arial" w:cs="Arial" w:eastAsia="Arial" w:hAnsi="Arial"/>
-                <w:b w:val="0"/>
-                <w:i w:val="0"/>
-                <w:smallCaps w:val="0"/>
-                <w:strike w:val="0"/>
-                <w:color w:val="000000"/>
-                <w:sz w:val="22"/>
-                <w:szCs w:val="22"/>
-                <w:u w:val="none"/>
-                <w:shd w:fill="auto" w:val="clear"/>
-                <w:vertAlign w:val="baseline"/>
-                <w:rtl w:val="0"/>
-              </w:rPr>
-              <w:t xml:space="preserve">4.12. Main schedule data</w:t>
-              <w:tab/>
-              <w:t xml:space="preserve">14</w:t>
-            </w:r>
-          </w:hyperlink>
-          <w:r>
-            <w:rPr>
-              <w:rtl w:val="0"/>
-            </w:rPr>
-          </w:r>
-        </w:p>
-        <w:p>
-          <w:pPr>
-            <w:widowControl w:val="0"/>
-            <w:tabs>
-              <w:tab w:val="right" w:leader="none" w:pos="12000"/>
-            </w:tabs>
-            <w:spacing w:before="60" w:lineRule="auto"/>
-            <w:ind w:left="360" w:firstLine="0"/>
-            <w:rPr>
-              <w:rFonts w:ascii="Arial" w:cs="Arial" w:eastAsia="Arial" w:hAnsi="Arial"/>
-              <w:b w:val="0"/>
-              <w:i w:val="0"/>
-              <w:smallCaps w:val="0"/>
-              <w:strike w:val="0"/>
-              <w:color w:val="000000"/>
-              <w:sz w:val="22"/>
-              <w:szCs w:val="22"/>
-              <w:u w:val="none"/>
-              <w:shd w:fill="auto" w:val="clear"/>
-              <w:vertAlign w:val="baseline"/>
-            </w:rPr>
-          </w:pPr>
-          <w:hyperlink w:anchor="_gmiddmi3fhip">
-            <w:r>
-              <w:rPr>
-                <w:rFonts w:ascii="Arial" w:cs="Arial" w:eastAsia="Arial" w:hAnsi="Arial"/>
-                <w:b w:val="0"/>
-                <w:i w:val="0"/>
-                <w:smallCaps w:val="0"/>
-                <w:strike w:val="0"/>
-                <w:color w:val="000000"/>
-                <w:sz w:val="22"/>
-                <w:szCs w:val="22"/>
-                <w:u w:val="none"/>
-                <w:shd w:fill="auto" w:val="clear"/>
-                <w:vertAlign w:val="baseline"/>
-                <w:rtl w:val="0"/>
-              </w:rPr>
-              <w:t xml:space="preserve">4.13. Index</w:t>
-              <w:tab/>
-              <w:t xml:space="preserve">14</w:t>
             </w:r>
           </w:hyperlink>
           <w:r>
@@ -17186,32 +13659,6 @@
     </w:p>
     <w:p>
       <w:pPr>
-        <w:pStyle w:val="Heading2"/>
-        <w:keepNext w:val="1"/>
-        <w:numPr>
-          <w:ilvl w:val="1"/>
-          <w:numId w:val="2"/>
-        </w:numPr>
-        <w:spacing w:after="60" w:before="240" w:line="360" w:lineRule="auto"/>
-        <w:rPr/>
-      </w:pPr>
-      <w:bookmarkStart w:colFirst="0" w:colLast="0" w:name="_cz0302k7bdig" w:id="14"/>
-      <w:bookmarkEnd w:id="14"/>
-      <w:r>
-        <w:rPr>
-          <w:vertAlign w:val="baseline"/>
-          <w:rtl w:val="0"/>
-        </w:rPr>
-        <w:t xml:space="preserve">Description of the initial situation (current state)</w:t>
-      </w:r>
-      <w:r>
-        <w:rPr>
-          <w:rtl w:val="0"/>
-        </w:rPr>
-      </w:r>
-    </w:p>
-    <w:p>
-      <w:pPr>
         <w:keepNext w:val="0"/>
         <w:keepLines w:val="0"/>
         <w:pageBreakBefore w:val="0"/>
@@ -17258,8 +13705,8 @@
         <w:spacing w:after="60" w:before="240" w:line="360" w:lineRule="auto"/>
         <w:rPr/>
       </w:pPr>
-      <w:bookmarkStart w:colFirst="0" w:colLast="0" w:name="_c829tknusrf" w:id="15"/>
-      <w:bookmarkEnd w:id="15"/>
+      <w:bookmarkStart w:colFirst="0" w:colLast="0" w:name="_c829tknusrf" w:id="14"/>
+      <w:bookmarkEnd w:id="14"/>
       <w:r>
         <w:rPr>
           <w:vertAlign w:val="baseline"/>
@@ -17279,8 +13726,8 @@
         <w:spacing w:after="60" w:before="240" w:lineRule="auto"/>
         <w:rPr/>
       </w:pPr>
-      <w:bookmarkStart w:colFirst="0" w:colLast="0" w:name="_soa1yibongxm" w:id="16"/>
-      <w:bookmarkEnd w:id="16"/>
+      <w:bookmarkStart w:colFirst="0" w:colLast="0" w:name="_soa1yibongxm" w:id="15"/>
+      <w:bookmarkEnd w:id="15"/>
       <w:r>
         <w:rPr>
           <w:vertAlign w:val="baseline"/>
@@ -17323,8 +13770,8 @@
         <w:spacing w:after="60" w:before="240" w:lineRule="auto"/>
         <w:rPr/>
       </w:pPr>
-      <w:bookmarkStart w:colFirst="0" w:colLast="0" w:name="_pr9qldj7szd0" w:id="17"/>
-      <w:bookmarkEnd w:id="17"/>
+      <w:bookmarkStart w:colFirst="0" w:colLast="0" w:name="_pr9qldj7szd0" w:id="16"/>
+      <w:bookmarkEnd w:id="16"/>
       <w:r>
         <w:rPr>
           <w:vertAlign w:val="baseline"/>
@@ -17378,8 +13825,8 @@
         <w:spacing w:after="60" w:before="240" w:lineRule="auto"/>
         <w:rPr/>
       </w:pPr>
-      <w:bookmarkStart w:colFirst="0" w:colLast="0" w:name="_b1d4wnr7gnrh" w:id="18"/>
-      <w:bookmarkEnd w:id="18"/>
+      <w:bookmarkStart w:colFirst="0" w:colLast="0" w:name="_b1d4wnr7gnrh" w:id="17"/>
+      <w:bookmarkEnd w:id="17"/>
       <w:r>
         <w:rPr>
           <w:vertAlign w:val="baseline"/>
@@ -17425,8 +13872,8 @@
           <w:vertAlign w:val="baseline"/>
         </w:rPr>
       </w:pPr>
-      <w:bookmarkStart w:colFirst="0" w:colLast="0" w:name="_gmiddmi3fhip" w:id="19"/>
-      <w:bookmarkEnd w:id="19"/>
+      <w:bookmarkStart w:colFirst="0" w:colLast="0" w:name="_gmiddmi3fhip" w:id="18"/>
+      <w:bookmarkEnd w:id="18"/>
       <w:r>
         <w:rPr>
           <w:rtl w:val="0"/>

</xml_diff>

<commit_message>
Updated SRS with feedback from the presentation
Co-authored-by: arikkof <40759193+arikkof@users.noreply.github.com>
Co-authored-by: matschl12 <114474504+matschl12@users.noreply.github.com>
</commit_message>
<xml_diff>
--- a/docs/raw-docs/SRS_Colic_Mezgolits_Nassar_Kofranek.docx
+++ b/docs/raw-docs/SRS_Colic_Mezgolits_Nassar_Kofranek.docx
@@ -2977,7 +2977,7 @@
                 <w:szCs w:val="20"/>
                 <w:rtl w:val="0"/>
               </w:rPr>
-              <w:t xml:space="preserve">26 Nov 2012</w:t>
+              <w:t xml:space="preserve">26 Nov 2023</w:t>
             </w:r>
           </w:p>
         </w:tc>
@@ -3050,6 +3050,192 @@
                 <w:rtl w:val="0"/>
               </w:rPr>
               <w:t xml:space="preserve">Added 2 Use Case descriptions and some NFRs</w:t>
+            </w:r>
+          </w:p>
+        </w:tc>
+      </w:tr>
+      <w:tr>
+        <w:trPr>
+          <w:cantSplit w:val="0"/>
+          <w:tblHeader w:val="0"/>
+        </w:trPr>
+        <w:tc>
+          <w:tcPr>
+            <w:vAlign w:val="top"/>
+          </w:tcPr>
+          <w:p>
+            <w:pPr>
+              <w:keepNext w:val="0"/>
+              <w:keepLines w:val="0"/>
+              <w:pageBreakBefore w:val="0"/>
+              <w:widowControl w:val="1"/>
+              <w:pBdr>
+                <w:top w:space="0" w:sz="0" w:val="nil"/>
+                <w:left w:space="0" w:sz="0" w:val="nil"/>
+                <w:bottom w:space="0" w:sz="0" w:val="nil"/>
+                <w:right w:space="0" w:sz="0" w:val="nil"/>
+                <w:between w:space="0" w:sz="0" w:val="nil"/>
+              </w:pBdr>
+              <w:shd w:fill="auto" w:val="clear"/>
+              <w:spacing w:after="60" w:before="60" w:line="240" w:lineRule="auto"/>
+              <w:ind w:left="0" w:right="0" w:firstLine="0"/>
+              <w:jc w:val="left"/>
+              <w:rPr>
+                <w:sz w:val="20"/>
+                <w:szCs w:val="20"/>
+              </w:rPr>
+            </w:pPr>
+            <w:r>
+              <w:rPr>
+                <w:sz w:val="20"/>
+                <w:szCs w:val="20"/>
+                <w:rtl w:val="0"/>
+              </w:rPr>
+              <w:t xml:space="preserve">1.6</w:t>
+            </w:r>
+          </w:p>
+        </w:tc>
+        <w:tc>
+          <w:tcPr>
+            <w:vAlign w:val="top"/>
+          </w:tcPr>
+          <w:p>
+            <w:pPr>
+              <w:keepNext w:val="0"/>
+              <w:keepLines w:val="0"/>
+              <w:pageBreakBefore w:val="0"/>
+              <w:widowControl w:val="1"/>
+              <w:pBdr>
+                <w:top w:space="0" w:sz="0" w:val="nil"/>
+                <w:left w:space="0" w:sz="0" w:val="nil"/>
+                <w:bottom w:space="0" w:sz="0" w:val="nil"/>
+                <w:right w:space="0" w:sz="0" w:val="nil"/>
+                <w:between w:space="0" w:sz="0" w:val="nil"/>
+              </w:pBdr>
+              <w:shd w:fill="auto" w:val="clear"/>
+              <w:spacing w:after="60" w:before="60" w:line="240" w:lineRule="auto"/>
+              <w:ind w:left="0" w:right="0" w:firstLine="0"/>
+              <w:jc w:val="left"/>
+              <w:rPr>
+                <w:sz w:val="20"/>
+                <w:szCs w:val="20"/>
+              </w:rPr>
+            </w:pPr>
+            <w:r>
+              <w:rPr>
+                <w:sz w:val="20"/>
+                <w:szCs w:val="20"/>
+                <w:rtl w:val="0"/>
+              </w:rPr>
+              <w:t xml:space="preserve">Finished</w:t>
+            </w:r>
+          </w:p>
+        </w:tc>
+        <w:tc>
+          <w:tcPr>
+            <w:vAlign w:val="top"/>
+          </w:tcPr>
+          <w:p>
+            <w:pPr>
+              <w:keepNext w:val="0"/>
+              <w:keepLines w:val="0"/>
+              <w:pageBreakBefore w:val="0"/>
+              <w:widowControl w:val="1"/>
+              <w:pBdr>
+                <w:top w:space="0" w:sz="0" w:val="nil"/>
+                <w:left w:space="0" w:sz="0" w:val="nil"/>
+                <w:bottom w:space="0" w:sz="0" w:val="nil"/>
+                <w:right w:space="0" w:sz="0" w:val="nil"/>
+                <w:between w:space="0" w:sz="0" w:val="nil"/>
+              </w:pBdr>
+              <w:shd w:fill="auto" w:val="clear"/>
+              <w:spacing w:after="60" w:before="60" w:line="240" w:lineRule="auto"/>
+              <w:ind w:left="0" w:right="0" w:firstLine="0"/>
+              <w:jc w:val="left"/>
+              <w:rPr>
+                <w:sz w:val="20"/>
+                <w:szCs w:val="20"/>
+              </w:rPr>
+            </w:pPr>
+            <w:r>
+              <w:rPr>
+                <w:sz w:val="20"/>
+                <w:szCs w:val="20"/>
+                <w:rtl w:val="0"/>
+              </w:rPr>
+              <w:t xml:space="preserve">28 Nov 2023</w:t>
+            </w:r>
+          </w:p>
+        </w:tc>
+        <w:tc>
+          <w:tcPr>
+            <w:vAlign w:val="top"/>
+          </w:tcPr>
+          <w:p>
+            <w:pPr>
+              <w:keepNext w:val="0"/>
+              <w:keepLines w:val="0"/>
+              <w:pageBreakBefore w:val="0"/>
+              <w:widowControl w:val="1"/>
+              <w:pBdr>
+                <w:top w:space="0" w:sz="0" w:val="nil"/>
+                <w:left w:space="0" w:sz="0" w:val="nil"/>
+                <w:bottom w:space="0" w:sz="0" w:val="nil"/>
+                <w:right w:space="0" w:sz="0" w:val="nil"/>
+                <w:between w:space="0" w:sz="0" w:val="nil"/>
+              </w:pBdr>
+              <w:shd w:fill="auto" w:val="clear"/>
+              <w:spacing w:after="60" w:before="60" w:line="240" w:lineRule="auto"/>
+              <w:ind w:left="0" w:right="0" w:firstLine="0"/>
+              <w:jc w:val="left"/>
+              <w:rPr>
+                <w:sz w:val="20"/>
+                <w:szCs w:val="20"/>
+              </w:rPr>
+            </w:pPr>
+            <w:r>
+              <w:rPr>
+                <w:sz w:val="20"/>
+                <w:szCs w:val="20"/>
+                <w:rtl w:val="0"/>
+              </w:rPr>
+              <w:t xml:space="preserve">Team</w:t>
+            </w:r>
+          </w:p>
+        </w:tc>
+        <w:tc>
+          <w:tcPr>
+            <w:vAlign w:val="top"/>
+          </w:tcPr>
+          <w:p>
+            <w:pPr>
+              <w:keepNext w:val="0"/>
+              <w:keepLines w:val="0"/>
+              <w:pageBreakBefore w:val="0"/>
+              <w:widowControl w:val="1"/>
+              <w:pBdr>
+                <w:top w:space="0" w:sz="0" w:val="nil"/>
+                <w:left w:space="0" w:sz="0" w:val="nil"/>
+                <w:bottom w:space="0" w:sz="0" w:val="nil"/>
+                <w:right w:space="0" w:sz="0" w:val="nil"/>
+                <w:between w:space="0" w:sz="0" w:val="nil"/>
+              </w:pBdr>
+              <w:shd w:fill="auto" w:val="clear"/>
+              <w:spacing w:after="60" w:before="60" w:line="240" w:lineRule="auto"/>
+              <w:ind w:left="0" w:right="0" w:firstLine="0"/>
+              <w:jc w:val="left"/>
+              <w:rPr>
+                <w:sz w:val="20"/>
+                <w:szCs w:val="20"/>
+              </w:rPr>
+            </w:pPr>
+            <w:r>
+              <w:rPr>
+                <w:sz w:val="20"/>
+                <w:szCs w:val="20"/>
+                <w:rtl w:val="0"/>
+              </w:rPr>
+              <w:t xml:space="preserve">Added IDs for the issues, Feedback from presentation</w:t>
             </w:r>
           </w:p>
         </w:tc>
@@ -4640,7 +4826,7 @@
         <w:rPr>
           <w:rtl w:val="0"/>
         </w:rPr>
-        <w:t xml:space="preserve">The system must provide the user with the ability to create new spaces. </w:t>
+        <w:t xml:space="preserve">#11 - The system must provide the user with the ability to create new spaces. </w:t>
       </w:r>
     </w:p>
     <w:p>
@@ -4658,7 +4844,7 @@
         <w:rPr>
           <w:rtl w:val="0"/>
         </w:rPr>
-        <w:t xml:space="preserve">If a new user is registered, the system must create a default space for that user.</w:t>
+        <w:t xml:space="preserve">#12 - If a new user is registered, the system must create a default space for that user.</w:t>
       </w:r>
     </w:p>
     <w:p>
@@ -4673,6 +4859,12 @@
         <w:rPr>
           <w:rtl w:val="0"/>
         </w:rPr>
+        <w:t xml:space="preserve">#13 - </w:t>
+      </w:r>
+      <w:r>
+        <w:rPr>
+          <w:rtl w:val="0"/>
+        </w:rPr>
         <w:t xml:space="preserve">The system must provide the user with the ability to edit the title of a space.</w:t>
       </w:r>
       <w:r>
@@ -4693,7 +4885,7 @@
         <w:rPr>
           <w:rtl w:val="0"/>
         </w:rPr>
-        <w:t xml:space="preserve">The system must provide the user with the ability to delete spaces.</w:t>
+        <w:t xml:space="preserve">#15 - The system must provide the user with the ability to delete spaces.</w:t>
       </w:r>
     </w:p>
     <w:p>
@@ -4708,7 +4900,7 @@
         <w:rPr>
           <w:rtl w:val="0"/>
         </w:rPr>
-        <w:t xml:space="preserve">The system must provide the user with the ability to close and archive spaces.</w:t>
+        <w:t xml:space="preserve">#17 - The system must provide the user with the ability to close and archive spaces.</w:t>
       </w:r>
     </w:p>
     <w:p>
@@ -4726,7 +4918,7 @@
         <w:rPr>
           <w:rtl w:val="0"/>
         </w:rPr>
-        <w:t xml:space="preserve">The system must provide the user with the ability to create to-do lists.</w:t>
+        <w:t xml:space="preserve">#18 - The system must provide the user with the ability to create to-do lists.</w:t>
       </w:r>
     </w:p>
     <w:p>
@@ -4741,7 +4933,7 @@
         <w:rPr>
           <w:rtl w:val="0"/>
         </w:rPr>
-        <w:t xml:space="preserve">The system must provide the user with the ability to edit to-do lists.</w:t>
+        <w:t xml:space="preserve">#19 - The system must provide the user with the ability to edit to-do lists.</w:t>
       </w:r>
     </w:p>
     <w:p>
@@ -4756,7 +4948,7 @@
         <w:rPr>
           <w:rtl w:val="0"/>
         </w:rPr>
-        <w:t xml:space="preserve">The system must provide the user with the ability to delete to-do lists.</w:t>
+        <w:t xml:space="preserve">#20 - The system must provide the user with the ability to delete to-do lists.</w:t>
       </w:r>
     </w:p>
     <w:p>
@@ -4771,7 +4963,7 @@
         <w:rPr>
           <w:rtl w:val="0"/>
         </w:rPr>
-        <w:t xml:space="preserve">After clicking on a specific to-do-list the system must provide the user with the ability to create tasks.</w:t>
+        <w:t xml:space="preserve">#21 - After clicking on a specific to-do-list the system must provide the user with the ability to create tasks.</w:t>
       </w:r>
     </w:p>
     <w:p>
@@ -4786,7 +4978,7 @@
         <w:rPr>
           <w:rtl w:val="0"/>
         </w:rPr>
-        <w:t xml:space="preserve">After clicking on a specific to-do-list the system must provide the user with the ability to edit tasks.</w:t>
+        <w:t xml:space="preserve">#23 - After clicking on a specific to-do-list the system must provide the user with the ability to edit tasks.</w:t>
       </w:r>
     </w:p>
     <w:p>
@@ -4801,7 +4993,7 @@
         <w:rPr>
           <w:rtl w:val="0"/>
         </w:rPr>
-        <w:t xml:space="preserve">After clicking on a specific to-do-list the system must provide the user with the ability to delete tasks.</w:t>
+        <w:t xml:space="preserve">#24 - After clicking on a specific to-do-list the system must provide the user with the ability to delete tasks.</w:t>
       </w:r>
     </w:p>
     <w:p>
@@ -4816,7 +5008,7 @@
         <w:rPr>
           <w:rtl w:val="0"/>
         </w:rPr>
-        <w:t xml:space="preserve">After clicking on a specific to-do-list the system must provide the user with the ability to mark tasks as finished.</w:t>
+        <w:t xml:space="preserve">#25 - After clicking on a specific to-do-list the system must provide the user with the ability to mark tasks as finished.</w:t>
       </w:r>
     </w:p>
     <w:p>
@@ -4857,6 +5049,12 @@
         <w:rPr>
           <w:rtl w:val="0"/>
         </w:rPr>
+        <w:t xml:space="preserve">#14 - </w:t>
+      </w:r>
+      <w:r>
+        <w:rPr>
+          <w:rtl w:val="0"/>
+        </w:rPr>
         <w:t xml:space="preserve">The system should provide the user with the ability to register to the service. </w:t>
       </w:r>
     </w:p>
@@ -4875,7 +5073,7 @@
         <w:rPr>
           <w:rtl w:val="0"/>
         </w:rPr>
-        <w:t xml:space="preserve">Upon having registered to the service the system should provide the user with the ability to log in with an existing account. </w:t>
+        <w:t xml:space="preserve">#16 - Upon having registered to the service the system should provide the user with the ability to log in with an existing account. </w:t>
       </w:r>
     </w:p>
     <w:p>
@@ -4893,7 +5091,7 @@
         <w:rPr>
           <w:rtl w:val="0"/>
         </w:rPr>
-        <w:t xml:space="preserve">Upon having registered to the service the system should provide the user with the ability to log into their account on various other devices in order to access their own spaces. </w:t>
+        <w:t xml:space="preserve">#22 - Upon having registered to the service the system should provide the user with the ability to log into their account on various other devices in order to access their own spaces. </w:t>
       </w:r>
     </w:p>
     <w:p>
@@ -4911,7 +5109,7 @@
         <w:rPr>
           <w:rtl w:val="0"/>
         </w:rPr>
-        <w:t xml:space="preserve">Upon having registered to the service the system should provide the user to stay logged in on various of their devices at the same time. </w:t>
+        <w:t xml:space="preserve">#26 - Upon having registered to the service the system should provide the user to stay logged in on various of their devices at the same time. </w:t>
       </w:r>
     </w:p>
     <w:p>
@@ -4926,7 +5124,7 @@
         <w:rPr>
           <w:rtl w:val="0"/>
         </w:rPr>
-        <w:t xml:space="preserve">After logging in on a device the system should be able to synchronize the user’s spaces including to-do-lists and notes between logged in devices.</w:t>
+        <w:t xml:space="preserve">#31 - After logging in on a device the system should be able to synchronize the user’s spaces including to-do-lists and notes between logged in devices.</w:t>
       </w:r>
     </w:p>
     <w:p>
@@ -4962,7 +5160,7 @@
         <w:rPr>
           <w:rtl w:val="0"/>
         </w:rPr>
-        <w:t xml:space="preserve">The system could provide the user with the ability to add due-dates to tasks.</w:t>
+        <w:t xml:space="preserve">#27 - The system could provide the user with the ability to add due-dates to tasks.</w:t>
       </w:r>
     </w:p>
     <w:p>
@@ -4977,6 +5175,12 @@
         <w:rPr>
           <w:rtl w:val="0"/>
         </w:rPr>
+        <w:t xml:space="preserve">#28 - </w:t>
+      </w:r>
+      <w:r>
+        <w:rPr>
+          <w:rtl w:val="0"/>
+        </w:rPr>
         <w:t xml:space="preserve">The system could provide the user with the ability to create notes.</w:t>
       </w:r>
     </w:p>
@@ -4992,7 +5196,7 @@
         <w:rPr>
           <w:rtl w:val="0"/>
         </w:rPr>
-        <w:t xml:space="preserve">The system could provide the user with the ability to edit notes.</w:t>
+        <w:t xml:space="preserve">#29 - The system could provide the user with the ability to edit notes.</w:t>
       </w:r>
     </w:p>
     <w:p>
@@ -5007,7 +5211,7 @@
         <w:rPr>
           <w:rtl w:val="0"/>
         </w:rPr>
-        <w:t xml:space="preserve">The system could provide the user with the ability to delete notes.</w:t>
+        <w:t xml:space="preserve">#30 - The system could provide the user with the ability to delete notes.</w:t>
       </w:r>
       <w:r>
         <w:rPr>
@@ -5027,6 +5231,12 @@
         <w:rPr>
           <w:rtl w:val="0"/>
         </w:rPr>
+        <w:t xml:space="preserve">#32 - </w:t>
+      </w:r>
+      <w:r>
+        <w:rPr>
+          <w:rtl w:val="0"/>
+        </w:rPr>
         <w:t xml:space="preserve">After accessing the settings pertaining to a specific space the system could provide the user with the ability to invite other users to collaborate with them on that space.</w:t>
       </w:r>
     </w:p>
@@ -5042,7 +5252,7 @@
         <w:rPr>
           <w:rtl w:val="0"/>
         </w:rPr>
-        <w:t xml:space="preserve">Upon joining a space the system could be able to synchronize the space’s content across all of the collaborating user’s various </w:t>
+        <w:t xml:space="preserve">#33 - Upon joining a space the system could be able to synchronize the space’s content across all of the collaborating user’s various </w:t>
       </w:r>
       <w:r>
         <w:rPr>
@@ -14080,7 +14290,7 @@
         <w:vertAlign w:val="baseline"/>
         <w:rtl w:val="0"/>
       </w:rPr>
-      <w:t xml:space="preserve">SRS_Template.Doc</w:t>
+      <w:t xml:space="preserve">SRS.Doc</w:t>
       <w:tab/>
       <w:t xml:space="preserve">version 1.</w:t>
     </w:r>
@@ -14090,7 +14300,7 @@
         <w:szCs w:val="20"/>
         <w:rtl w:val="0"/>
       </w:rPr>
-      <w:t xml:space="preserve">5</w:t>
+      <w:t xml:space="preserve">6</w:t>
     </w:r>
     <w:r>
       <w:rPr>

</xml_diff>